<commit_message>
CV - Update - Trello #58
Ensure my CV is updated on the website and in the printed document.

- Fix wrong date for Marketing Store

- Add lodash

- Add MEAN dactic.io - Education
</commit_message>
<xml_diff>
--- a/cv/output/cv.docx
+++ b/cv/output/cv.docx
@@ -60,7 +60,7 @@
         </w:numPr>
       </w:pPr>
       <w:r>
-        <w:t xml:space="preserve">Languages – JavaScript, ActionScript, Unix shell, HTML5, CSS3, and SASS</w:t>
+        <w:t xml:space="preserve">Languages – JavaScript, ActionScript, Bash, Unix shell, HTML5, CSS3, and SASS</w:t>
       </w:r>
     </w:p>
     <w:p>
@@ -71,7 +71,7 @@
         </w:numPr>
       </w:pPr>
       <w:r>
-        <w:t xml:space="preserve">Frameworks and platforms – AngularJS, Ionic Framework, Cordova, PhoneGap, Node.js, jQuery, PureMVC</w:t>
+        <w:t xml:space="preserve">Frameworks and platforms – AngularJS, Ionic Framework, Cordova, PhoneGap, Node.js, jQuery, PureMVC, Lodash</w:t>
       </w:r>
     </w:p>
     <w:p>
@@ -93,7 +93,7 @@
         </w:numPr>
       </w:pPr>
       <w:r>
-        <w:t xml:space="preserve">Development and testing – Webstorm, CLI, Git, MAMP, SVN, JSHint, Jasmine, Karma, and Protractor</w:t>
+        <w:t xml:space="preserve">Development and testing – Webstorm, Git, MAMP, SVN, JSHint, Jasmine, Karma, and Protractor</w:t>
       </w:r>
     </w:p>
     <w:p>
@@ -104,7 +104,7 @@
         </w:numPr>
       </w:pPr>
       <w:r>
-        <w:t xml:space="preserve">Build, test and package management – Grunt, Gulp, Bower, Homebrew, Ant and NPM</w:t>
+        <w:t xml:space="preserve">Build, test and package management – Grunt, Gulp, Bower, Yeoman, Homebrew, Ant and NPM</w:t>
       </w:r>
     </w:p>
     <w:bookmarkStart w:id="25" w:name="other-competencies"/>
@@ -130,7 +130,7 @@
         </w:numPr>
       </w:pPr>
       <w:r>
-        <w:t xml:space="preserve">Other languages familiar with - Flex, Java, Playframework, and Objective-C</w:t>
+        <w:t xml:space="preserve">Other languages familiar with - Flex, Java, MEAN, Playframework, and Objective-C</w:t>
       </w:r>
     </w:p>
     <w:p>
@@ -333,7 +333,7 @@
         <w:rPr>
           <w:i/>
         </w:rPr>
-        <w:t xml:space="preserve">November 2014–February 2014</w:t>
+        <w:t xml:space="preserve">November 2014–February 2015</w:t>
       </w:r>
     </w:p>
     <w:p>
@@ -755,6 +755,41 @@
         <w:rPr>
           <w:b/>
         </w:rPr>
+        <w:t xml:space="preserve">Distilled JavaScript - Dactic.io</w:t>
+      </w:r>
+      <w:r>
+        <w:t xml:space="preserve"> </w:t>
+      </w:r>
+      <w:r>
+        <w:t xml:space="preserve">•</w:t>
+      </w:r>
+      <w:r>
+        <w:t xml:space="preserve"> </w:t>
+      </w:r>
+      <w:r>
+        <w:rPr>
+          <w:i/>
+        </w:rPr>
+        <w:t xml:space="preserve">February 2014</w:t>
+      </w:r>
+    </w:p>
+    <w:p>
+      <w:pPr>
+        <w:pStyle w:val="Compact"/>
+        <w:numPr>
+          <w:numId w:val="14"/>
+          <w:ilvl w:val="0"/>
+        </w:numPr>
+      </w:pPr>
+      <w:r>
+        <w:t xml:space="preserve">An introduction to the MEAN stack</w:t>
+      </w:r>
+    </w:p>
+    <w:p>
+      <w:r>
+        <w:rPr>
+          <w:b/>
+        </w:rPr>
         <w:t xml:space="preserve">HTML5 – The Definitive Course - Dndigital</w:t>
       </w:r>
       <w:r>
@@ -777,7 +812,7 @@
       <w:pPr>
         <w:pStyle w:val="Compact"/>
         <w:numPr>
-          <w:numId w:val="14"/>
+          <w:numId w:val="15"/>
           <w:ilvl w:val="0"/>
         </w:numPr>
       </w:pPr>
@@ -812,7 +847,7 @@
       <w:pPr>
         <w:pStyle w:val="Compact"/>
         <w:numPr>
-          <w:numId w:val="15"/>
+          <w:numId w:val="16"/>
           <w:ilvl w:val="0"/>
         </w:numPr>
       </w:pPr>
@@ -847,7 +882,7 @@
       <w:pPr>
         <w:pStyle w:val="Compact"/>
         <w:numPr>
-          <w:numId w:val="16"/>
+          <w:numId w:val="17"/>
           <w:ilvl w:val="0"/>
         </w:numPr>
       </w:pPr>
@@ -881,7 +916,7 @@
     <w:p>
       <w:pPr>
         <w:numPr>
-          <w:numId w:val="17"/>
+          <w:numId w:val="18"/>
           <w:ilvl w:val="0"/>
         </w:numPr>
       </w:pPr>
@@ -892,7 +927,7 @@
     <w:p>
       <w:pPr>
         <w:numPr>
-          <w:numId w:val="17"/>
+          <w:numId w:val="18"/>
           <w:ilvl w:val="0"/>
         </w:numPr>
       </w:pPr>
@@ -903,7 +938,7 @@
     <w:p>
       <w:pPr>
         <w:numPr>
-          <w:numId w:val="17"/>
+          <w:numId w:val="18"/>
           <w:ilvl w:val="0"/>
         </w:numPr>
       </w:pPr>
@@ -914,7 +949,7 @@
     <w:p>
       <w:pPr>
         <w:numPr>
-          <w:numId w:val="17"/>
+          <w:numId w:val="18"/>
           <w:ilvl w:val="0"/>
         </w:numPr>
       </w:pPr>
@@ -925,7 +960,7 @@
     <w:p>
       <w:pPr>
         <w:numPr>
-          <w:numId w:val="17"/>
+          <w:numId w:val="18"/>
           <w:ilvl w:val="0"/>
         </w:numPr>
       </w:pPr>
@@ -959,7 +994,7 @@
     <w:p>
       <w:pPr>
         <w:numPr>
-          <w:numId w:val="18"/>
+          <w:numId w:val="19"/>
           <w:ilvl w:val="0"/>
         </w:numPr>
       </w:pPr>
@@ -970,7 +1005,7 @@
     <w:p>
       <w:pPr>
         <w:numPr>
-          <w:numId w:val="18"/>
+          <w:numId w:val="19"/>
           <w:ilvl w:val="0"/>
         </w:numPr>
       </w:pPr>
@@ -981,7 +1016,7 @@
     <w:p>
       <w:pPr>
         <w:numPr>
-          <w:numId w:val="18"/>
+          <w:numId w:val="19"/>
           <w:ilvl w:val="0"/>
         </w:numPr>
       </w:pPr>
@@ -992,7 +1027,7 @@
     <w:p>
       <w:pPr>
         <w:numPr>
-          <w:numId w:val="18"/>
+          <w:numId w:val="19"/>
           <w:ilvl w:val="0"/>
         </w:numPr>
       </w:pPr>
@@ -1065,7 +1100,7 @@
     <w:p>
       <w:pPr>
         <w:numPr>
-          <w:numId w:val="19"/>
+          <w:numId w:val="20"/>
           <w:ilvl w:val="0"/>
         </w:numPr>
       </w:pPr>
@@ -1096,7 +1131,7 @@
     <w:p>
       <w:pPr>
         <w:numPr>
-          <w:numId w:val="19"/>
+          <w:numId w:val="20"/>
           <w:ilvl w:val="0"/>
         </w:numPr>
       </w:pPr>
@@ -1148,7 +1183,7 @@
 <file path=word/numbering.xml><?xml version="1.0" encoding="utf-8"?>
 <w:numbering xmlns:w="http://schemas.openxmlformats.org/wordprocessingml/2006/main">
   <w:abstractNum w:abstractNumId="0">
-    <w:nsid w:val="26c38c0d"/>
+    <w:nsid w:val="7c69b513"/>
     <w:multiLevelType w:val="multilevel"/>
     <w:lvl w:ilvl="0">
       <w:numFmt w:val="bullet"/>
@@ -1229,7 +1264,7 @@
     </w:lvl>
   </w:abstractNum>
   <w:abstractNum w:abstractNumId="2">
-    <w:nsid w:val="18e16dde"/>
+    <w:nsid w:val="87428d8f"/>
     <w:multiLevelType w:val="multilevel"/>
     <w:lvl w:ilvl="0">
       <w:numFmt w:val="bullet"/>
@@ -1364,6 +1399,9 @@
     <w:abstractNumId w:val="2"/>
   </w:num>
   <w:num w:numId="19">
+    <w:abstractNumId w:val="2"/>
+  </w:num>
+  <w:num w:numId="20">
     <w:abstractNumId w:val="2"/>
   </w:num>
 </w:numbering>

</xml_diff>

<commit_message>
Update CV - Update Docs
</commit_message>
<xml_diff>
--- a/cv/output/cv.docx
+++ b/cv/output/cv.docx
@@ -225,7 +225,7 @@
         </w:numPr>
       </w:pPr>
       <w:r>
-        <w:t xml:space="preserve">Implementing API's from a Java Play framework back-end</w:t>
+        <w:t xml:space="preserve">Implementing API’s from a Java Play framework back-end</w:t>
       </w:r>
     </w:p>
     <w:p>
@@ -396,7 +396,7 @@
         </w:numPr>
       </w:pPr>
       <w:r>
-        <w:t xml:space="preserve">Development of `Scheduling` app for McDonald's using Angular and Firebase, to be used in-house for the design team to organise assets scheduled for in-store screen displays</w:t>
+        <w:t xml:space="preserve">Development of `Scheduling` app for McDonald’s using Angular and Firebase, to be used in-house for the design team to organise assets scheduled for in-store screen displays</w:t>
       </w:r>
     </w:p>
     <w:p>
@@ -1235,7 +1235,7 @@
 <file path=word/numbering.xml><?xml version="1.0" encoding="utf-8"?>
 <w:numbering xmlns:w="http://schemas.openxmlformats.org/wordprocessingml/2006/main">
   <w:abstractNum w:abstractNumId="0">
-    <w:nsid w:val="1a3e93a0"/>
+    <w:nsid w:val="592562cb"/>
     <w:multiLevelType w:val="multilevel"/>
     <w:lvl w:ilvl="0">
       <w:numFmt w:val="bullet"/>
@@ -1316,7 +1316,7 @@
     </w:lvl>
   </w:abstractNum>
   <w:abstractNum w:abstractNumId="2">
-    <w:nsid w:val="708d5d1e"/>
+    <w:nsid w:val="eeecffe2"/>
     <w:multiLevelType w:val="multilevel"/>
     <w:lvl w:ilvl="0">
       <w:numFmt w:val="bullet"/>

</xml_diff>

<commit_message>
- Add to CV - Update dependencies
</commit_message>
<xml_diff>
--- a/cv/output/cv.docx
+++ b/cv/output/cv.docx
@@ -24,7 +24,7 @@
     <w:bookmarkEnd w:id="22"/>
     <w:p>
       <w:r>
-        <w:t xml:space="preserve">To a valuable part of a team using cutting edge technology, utilising my current skills and extending them further.</w:t>
+        <w:t xml:space="preserve">To a valuable part of a team using cutting edge technology, utilising my current skills and extending them further. I have a passion for using the best parts of JavaScript with a love of functional programming.</w:t>
       </w:r>
     </w:p>
     <w:bookmarkStart w:id="23" w:name="skills"/>
@@ -60,7 +60,7 @@
         </w:numPr>
       </w:pPr>
       <w:r>
-        <w:t xml:space="preserve">Languages – JavaScript, ActionScript, Bash, Unix Shell, HTML5, CSS3, and SASS</w:t>
+        <w:t xml:space="preserve">Languages – JavaScript (ES5 &amp; ES6), ActionScript, Bash, Unix Shell, HTML5, CSS3, and SASS</w:t>
       </w:r>
     </w:p>
     <w:p>
@@ -71,7 +71,7 @@
         </w:numPr>
       </w:pPr>
       <w:r>
-        <w:t xml:space="preserve">Frameworks and platforms – AngularJS, Ionic Framework, Cordova, PhoneGap, Node.js, jQuery, PureMVC, Lodash, Underscore, Moment.js</w:t>
+        <w:t xml:space="preserve">Frameworks, platforms and libraries – AngularJS, Angular, Angular CLI, Ionic Framework, Node.js, jQuery, PureMVC, Lodash, Underscore, Moment.js</w:t>
       </w:r>
     </w:p>
     <w:p>
@@ -93,7 +93,7 @@
         </w:numPr>
       </w:pPr>
       <w:r>
-        <w:t xml:space="preserve">Development and testing – Webstorm, Git, MAMP, SVN, JSHint, Jasmine, Karma, and Protractor</w:t>
+        <w:t xml:space="preserve">Development and testing – Webstorm, Git, MAMP, SVN, JSHint, Selenese, Jasmine, Karma, and Protractor</w:t>
       </w:r>
     </w:p>
     <w:p>
@@ -189,7 +189,16 @@
     <w:bookmarkEnd w:id="26"/>
     <w:p>
       <w:r>
-        <w:t xml:space="preserve">** Angular Front End Developer, Qudini Ltd London** •</w:t>
+        <w:rPr>
+          <w:b/>
+        </w:rPr>
+        <w:t xml:space="preserve">Angular Front End Developer, Qudini Ltd London</w:t>
+      </w:r>
+      <w:r>
+        <w:t xml:space="preserve"> </w:t>
+      </w:r>
+      <w:r>
+        <w:t xml:space="preserve">•</w:t>
       </w:r>
       <w:r>
         <w:t xml:space="preserve"> </w:t>
@@ -202,11 +211,6 @@
       </w:r>
     </w:p>
     <w:p>
-      <w:r>
-        <w:t xml:space="preserve">– Development of features for Qudini Web App, written in AngularJS</w:t>
-      </w:r>
-    </w:p>
-    <w:p>
       <w:pPr>
         <w:numPr>
           <w:numId w:val="4"/>
@@ -214,6 +218,17 @@
         </w:numPr>
       </w:pPr>
       <w:r>
+        <w:t xml:space="preserve">Development of features for the Qudini Web App, written in AngularJS</w:t>
+      </w:r>
+    </w:p>
+    <w:p>
+      <w:pPr>
+        <w:numPr>
+          <w:numId w:val="4"/>
+          <w:ilvl w:val="0"/>
+        </w:numPr>
+      </w:pPr>
+      <w:r>
         <w:t xml:space="preserve">Styling using SASS</w:t>
       </w:r>
     </w:p>
@@ -225,7 +240,7 @@
         </w:numPr>
       </w:pPr>
       <w:r>
-        <w:t xml:space="preserve">Implementing API’s from a Java Play framework back-end</w:t>
+        <w:t xml:space="preserve">Writing Selenium tests using Selenese</w:t>
       </w:r>
     </w:p>
     <w:p>
@@ -236,7 +251,18 @@
         </w:numPr>
       </w:pPr>
       <w:r>
-        <w:t xml:space="preserve">Upgrading the App to Bootstrap with a Mobile emphasis</w:t>
+        <w:t xml:space="preserve">Implementing API's from a Java PlayFramework back-end</w:t>
+      </w:r>
+    </w:p>
+    <w:p>
+      <w:pPr>
+        <w:numPr>
+          <w:numId w:val="4"/>
+          <w:ilvl w:val="0"/>
+        </w:numPr>
+      </w:pPr>
+      <w:r>
+        <w:t xml:space="preserve">Upgrading the parts of the Application to use Bootstrap with a Mobile emphasis</w:t>
       </w:r>
     </w:p>
     <w:p>
@@ -396,7 +422,7 @@
         </w:numPr>
       </w:pPr>
       <w:r>
-        <w:t xml:space="preserve">Development of `Scheduling` app for McDonald’s using Angular and Firebase, to be used in-house for the design team to organise assets scheduled for in-store screen displays</w:t>
+        <w:t xml:space="preserve">Development of `Scheduling` app for McDonald's using Angular and Firebase, to be used in-house for the design team to organise assets scheduled for in-store screen displays</w:t>
       </w:r>
     </w:p>
     <w:p>
@@ -1099,7 +1125,7 @@
     <w:bookmarkEnd w:id="29"/>
     <w:p>
       <w:r>
-        <w:t xml:space="preserve">I maintain a number of projects on my Github •</w:t>
+        <w:t xml:space="preserve">I maintain a number of projects on my Github account •</w:t>
       </w:r>
       <w:r>
         <w:t xml:space="preserve"> </w:t>
@@ -1113,7 +1139,23 @@
         </w:r>
       </w:hyperlink>
     </w:p>
-    <w:bookmarkStart w:id="31" w:name="factornine"/>
+    <w:p>
+      <w:r>
+        <w:t xml:space="preserve">For an ordered list of the contents see: •</w:t>
+      </w:r>
+      <w:r>
+        <w:t xml:space="preserve"> </w:t>
+      </w:r>
+      <w:hyperlink r:id="rId31">
+        <w:r>
+          <w:rPr>
+            <w:rStyle w:val="Link"/>
+          </w:rPr>
+          <w:t xml:space="preserve">Repository Directory</w:t>
+        </w:r>
+      </w:hyperlink>
+    </w:p>
+    <w:bookmarkStart w:id="32" w:name="factornine"/>
     <w:p>
       <w:pPr>
         <w:pStyle w:val="Heading2"/>
@@ -1122,7 +1164,7 @@
         <w:t xml:space="preserve">Factornine</w:t>
       </w:r>
     </w:p>
-    <w:bookmarkEnd w:id="31"/>
+    <w:bookmarkEnd w:id="32"/>
     <w:p>
       <w:r>
         <w:t xml:space="preserve">Further information can be found on my website •</w:t>
@@ -1130,7 +1172,7 @@
       <w:r>
         <w:t xml:space="preserve"> </w:t>
       </w:r>
-      <w:hyperlink r:id="rId32">
+      <w:hyperlink r:id="rId33">
         <w:r>
           <w:rPr>
             <w:rStyle w:val="Link"/>
@@ -1139,7 +1181,15 @@
         </w:r>
       </w:hyperlink>
     </w:p>
-    <w:bookmarkStart w:id="33" w:name="social-media"/>
+    <w:p>
+      <w:r>
+        <w:rPr>
+          <w:i/>
+        </w:rPr>
+        <w:t xml:space="preserve">(I'm currently working on a new site)</w:t>
+      </w:r>
+    </w:p>
+    <w:bookmarkStart w:id="34" w:name="social-media"/>
     <w:p>
       <w:pPr>
         <w:pStyle w:val="Heading2"/>
@@ -1148,7 +1198,7 @@
         <w:t xml:space="preserve">Social Media</w:t>
       </w:r>
     </w:p>
-    <w:bookmarkEnd w:id="33"/>
+    <w:bookmarkEnd w:id="34"/>
     <w:p>
       <w:pPr>
         <w:numPr>
@@ -1171,7 +1221,7 @@
       <w:r>
         <w:t xml:space="preserve"> </w:t>
       </w:r>
-      <w:hyperlink r:id="rId34">
+      <w:hyperlink r:id="rId35">
         <w:r>
           <w:rPr>
             <w:rStyle w:val="Link"/>
@@ -1202,7 +1252,7 @@
       <w:r>
         <w:t xml:space="preserve"> </w:t>
       </w:r>
-      <w:hyperlink r:id="rId35">
+      <w:hyperlink r:id="rId36">
         <w:r>
           <w:rPr>
             <w:rStyle w:val="Link"/>
@@ -1211,7 +1261,7 @@
         </w:r>
       </w:hyperlink>
     </w:p>
-    <w:bookmarkStart w:id="36" w:name="references-can-be-supplied-on-request."/>
+    <w:bookmarkStart w:id="37" w:name="references-can-be-supplied-on-request."/>
     <w:p>
       <w:pPr>
         <w:pStyle w:val="Heading4"/>
@@ -1223,7 +1273,12 @@
         <w:t xml:space="preserve">References can be supplied on request.</w:t>
       </w:r>
     </w:p>
-    <w:bookmarkEnd w:id="36"/>
+    <w:bookmarkEnd w:id="37"/>
+    <w:p>
+      <w:r>
+        <w:t xml:space="preserve"> </w:t>
+      </w:r>
+    </w:p>
   </w:body>
 </w:document>
 </file>
@@ -1235,7 +1290,7 @@
 <file path=word/numbering.xml><?xml version="1.0" encoding="utf-8"?>
 <w:numbering xmlns:w="http://schemas.openxmlformats.org/wordprocessingml/2006/main">
   <w:abstractNum w:abstractNumId="0">
-    <w:nsid w:val="592562cb"/>
+    <w:nsid w:val="cfa350f1"/>
     <w:multiLevelType w:val="multilevel"/>
     <w:lvl w:ilvl="0">
       <w:numFmt w:val="bullet"/>
@@ -1316,7 +1371,7 @@
     </w:lvl>
   </w:abstractNum>
   <w:abstractNum w:abstractNumId="2">
-    <w:nsid w:val="eeecffe2"/>
+    <w:nsid w:val="6fce3ea3"/>
     <w:multiLevelType w:val="multilevel"/>
     <w:lvl w:ilvl="0">
       <w:numFmt w:val="bullet"/>

</xml_diff>

<commit_message>
F9 - Update latest CV builds
</commit_message>
<xml_diff>
--- a/cv/output/cv.docx
+++ b/cv/output/cv.docx
@@ -2,197 +2,192 @@
 <file path=word/document.xml><?xml version="1.0" encoding="utf-8"?>
 <w:document xmlns:w="http://schemas.openxmlformats.org/wordprocessingml/2006/main" xmlns:m="http://schemas.openxmlformats.org/officeDocument/2006/math" xmlns:r="http://schemas.openxmlformats.org/officeDocument/2006/relationships" xmlns:o="urn:schemas-microsoft-com:office:office" xmlns:v="urn:schemas-microsoft-com:vml" xmlns:w10="urn:schemas-microsoft-com:office:word" xmlns:a="http://schemas.openxmlformats.org/drawingml/2006/main" xmlns:pic="http://schemas.openxmlformats.org/drawingml/2006/picture" xmlns:wp="http://schemas.openxmlformats.org/drawingml/2006/wordprocessingDrawing">
   <w:body>
+    <w:p>
+      <w:pPr>
+        <w:pStyle w:val="Title"/>
+      </w:pPr>
+      <w:r>
+        <w:t xml:space="preserve">cv</w:t>
+      </w:r>
+    </w:p>
     <w:bookmarkStart w:id="21" w:name="russell-wenban-cv"/>
     <w:p>
       <w:pPr>
         <w:pStyle w:val="Heading1"/>
       </w:pPr>
+      <w:bookmarkStart w:id="20" w:name="russell-wenban-cv"/>
       <w:r>
         <w:t xml:space="preserve">Russell Wenban CV</w:t>
       </w:r>
+      <w:bookmarkEnd w:id="20"/>
     </w:p>
     <w:bookmarkEnd w:id="21"/>
-    <w:bookmarkStart w:id="22" w:name="objective"/>
+    <w:bookmarkStart w:id="23" w:name="objective"/>
     <w:p>
       <w:pPr>
         <w:pStyle w:val="Heading2"/>
       </w:pPr>
+      <w:bookmarkStart w:id="22" w:name="objective"/>
       <w:r>
         <w:t xml:space="preserve">Objective</w:t>
       </w:r>
-    </w:p>
-    <w:bookmarkEnd w:id="22"/>
-    <w:p>
-      <w:r>
-        <w:t xml:space="preserve">To a valuable part of a team using cutting edge technology, utilising my current skills and extending them further. I have a passion for using the best parts of JavaScript with a love of functional programming.</w:t>
-      </w:r>
-    </w:p>
-    <w:bookmarkStart w:id="23" w:name="skills"/>
+      <w:bookmarkEnd w:id="22"/>
+    </w:p>
+    <w:p>
+      <w:pPr>
+        <w:pStyle w:val="FirstParagraph"/>
+      </w:pPr>
+      <w:r>
+        <w:t xml:space="preserve">I’m currently looking for a new front-end role. I want to be part of a great team where I can bring my wealth of experience and continue my journey as a Software Engineer.</w:t>
+      </w:r>
+    </w:p>
+    <w:bookmarkEnd w:id="23"/>
+    <w:bookmarkStart w:id="29" w:name="skills"/>
     <w:p>
       <w:pPr>
         <w:pStyle w:val="Heading2"/>
       </w:pPr>
+      <w:bookmarkStart w:id="24" w:name="skills"/>
       <w:r>
         <w:t xml:space="preserve">Skills</w:t>
       </w:r>
-    </w:p>
-    <w:bookmarkEnd w:id="23"/>
-    <w:bookmarkStart w:id="24" w:name="web-stack"/>
+      <w:bookmarkEnd w:id="24"/>
+    </w:p>
+    <w:bookmarkStart w:id="26" w:name="tech-stack"/>
     <w:p>
       <w:pPr>
         <w:pStyle w:val="Heading3"/>
       </w:pPr>
-      <w:r>
-        <w:t xml:space="preserve">Web stack</w:t>
-      </w:r>
-    </w:p>
-    <w:bookmarkEnd w:id="24"/>
-    <w:p>
-      <w:r>
-        <w:t xml:space="preserve">Adept with a variety of front-end languages and tools</w:t>
-      </w:r>
-    </w:p>
-    <w:p>
-      <w:pPr>
-        <w:numPr>
-          <w:numId w:val="2"/>
-          <w:ilvl w:val="0"/>
-        </w:numPr>
-      </w:pPr>
-      <w:r>
-        <w:t xml:space="preserve">Languages – JavaScript (ES5 &amp; ES6), ActionScript, Bash, Unix Shell, HTML5, CSS3, and SASS</w:t>
-      </w:r>
-    </w:p>
-    <w:p>
-      <w:pPr>
-        <w:numPr>
-          <w:numId w:val="2"/>
-          <w:ilvl w:val="0"/>
-        </w:numPr>
-      </w:pPr>
-      <w:r>
-        <w:t xml:space="preserve">Frameworks, platforms and libraries – AngularJS, Angular, Angular CLI, Ionic Framework, Node.js, jQuery, PureMVC, Lodash, Underscore, Moment.js</w:t>
-      </w:r>
-    </w:p>
-    <w:p>
-      <w:pPr>
-        <w:numPr>
-          <w:numId w:val="2"/>
-          <w:ilvl w:val="0"/>
-        </w:numPr>
-      </w:pPr>
-      <w:r>
-        <w:t xml:space="preserve">Databases - MySQL, Firebase</w:t>
-      </w:r>
-    </w:p>
-    <w:p>
-      <w:pPr>
-        <w:numPr>
-          <w:numId w:val="2"/>
-          <w:ilvl w:val="0"/>
-        </w:numPr>
-      </w:pPr>
-      <w:r>
-        <w:t xml:space="preserve">Development and testing – Webstorm, Git, MAMP, SVN, JSHint, Selenese, Jasmine, Karma, and Protractor</w:t>
-      </w:r>
-    </w:p>
-    <w:p>
-      <w:pPr>
-        <w:numPr>
-          <w:numId w:val="2"/>
-          <w:ilvl w:val="0"/>
-        </w:numPr>
-      </w:pPr>
-      <w:r>
-        <w:t xml:space="preserve">Build, test and package management – Grunt, Gulp, Bower, Yeoman, Homebrew, Ant and NPM</w:t>
-      </w:r>
-    </w:p>
-    <w:bookmarkStart w:id="25" w:name="other-competencies"/>
+      <w:bookmarkStart w:id="25" w:name="tech-stack"/>
+      <w:r>
+        <w:t xml:space="preserve">Tech stack</w:t>
+      </w:r>
+      <w:bookmarkEnd w:id="25"/>
+    </w:p>
+    <w:p>
+      <w:pPr>
+        <w:numPr>
+          <w:ilvl w:val="0"/>
+          <w:numId w:val="1001"/>
+        </w:numPr>
+      </w:pPr>
+      <w:r>
+        <w:t xml:space="preserve">Languages –</w:t>
+      </w:r>
+      <w:r>
+        <w:t xml:space="preserve"> </w:t>
+      </w:r>
+      <w:r>
+        <w:rPr>
+          <w:b/>
+        </w:rPr>
+        <w:t xml:space="preserve">JavaScript</w:t>
+      </w:r>
+      <w:r>
+        <w:t xml:space="preserve">, Shell, HTML5, CSS3, and SASS</w:t>
+      </w:r>
+    </w:p>
+    <w:p>
+      <w:pPr>
+        <w:numPr>
+          <w:ilvl w:val="0"/>
+          <w:numId w:val="1001"/>
+        </w:numPr>
+      </w:pPr>
+      <w:r>
+        <w:t xml:space="preserve">Frameworks, platforms and libraries –</w:t>
+      </w:r>
+      <w:r>
+        <w:t xml:space="preserve"> </w:t>
+      </w:r>
+      <w:r>
+        <w:rPr>
+          <w:b/>
+        </w:rPr>
+        <w:t xml:space="preserve">React</w:t>
+      </w:r>
+      <w:r>
+        <w:t xml:space="preserve">,</w:t>
+      </w:r>
+      <w:r>
+        <w:t xml:space="preserve"> </w:t>
+      </w:r>
+      <w:r>
+        <w:rPr>
+          <w:b/>
+        </w:rPr>
+        <w:t xml:space="preserve">React Native</w:t>
+      </w:r>
+      <w:r>
+        <w:t xml:space="preserve">,</w:t>
+      </w:r>
+      <w:r>
+        <w:t xml:space="preserve"> </w:t>
+      </w:r>
+      <w:r>
+        <w:rPr>
+          <w:b/>
+        </w:rPr>
+        <w:t xml:space="preserve">Typescript</w:t>
+      </w:r>
+      <w:r>
+        <w:t xml:space="preserve">,</w:t>
+      </w:r>
+      <w:r>
+        <w:t xml:space="preserve"> </w:t>
+      </w:r>
+      <w:r>
+        <w:rPr>
+          <w:b/>
+        </w:rPr>
+        <w:t xml:space="preserve">RXJs</w:t>
+      </w:r>
+      <w:r>
+        <w:t xml:space="preserve">, Node.js, Jest</w:t>
+      </w:r>
+    </w:p>
+    <w:bookmarkEnd w:id="26"/>
+    <w:bookmarkStart w:id="28" w:name="agile-methodology"/>
     <w:p>
       <w:pPr>
         <w:pStyle w:val="Heading3"/>
       </w:pPr>
-      <w:r>
-        <w:t xml:space="preserve">Other competencies</w:t>
-      </w:r>
-    </w:p>
-    <w:bookmarkEnd w:id="25"/>
-    <w:p>
-      <w:r>
-        <w:t xml:space="preserve">Experience with a variety of disciplines</w:t>
-      </w:r>
-    </w:p>
-    <w:p>
-      <w:pPr>
-        <w:numPr>
-          <w:numId w:val="3"/>
-          <w:ilvl w:val="0"/>
-        </w:numPr>
-      </w:pPr>
-      <w:r>
-        <w:t xml:space="preserve">Other languages familiar with - Flex, Java, MEAN, Play Framework, and Objective-C</w:t>
-      </w:r>
-    </w:p>
-    <w:p>
-      <w:pPr>
-        <w:numPr>
-          <w:numId w:val="3"/>
-          <w:ilvl w:val="0"/>
-        </w:numPr>
-      </w:pPr>
-      <w:r>
-        <w:t xml:space="preserve">Animation tools - Greensock ( both AS3 and JS )</w:t>
-      </w:r>
-    </w:p>
-    <w:p>
-      <w:pPr>
-        <w:numPr>
-          <w:numId w:val="3"/>
-          <w:ilvl w:val="0"/>
-        </w:numPr>
-      </w:pPr>
-      <w:r>
-        <w:t xml:space="preserve">Design Competency - Adobe Creative Suite - Flash, Photoshop and Illustrator</w:t>
-      </w:r>
-    </w:p>
-    <w:p>
-      <w:pPr>
-        <w:numPr>
-          <w:numId w:val="3"/>
-          <w:ilvl w:val="0"/>
-        </w:numPr>
-      </w:pPr>
-      <w:r>
-        <w:t xml:space="preserve">Operating Systems - Preference for OSX but also familiar with Windows</w:t>
-      </w:r>
-    </w:p>
-    <w:p>
-      <w:pPr>
-        <w:numPr>
-          <w:numId w:val="3"/>
-          <w:ilvl w:val="0"/>
-        </w:numPr>
-      </w:pPr>
-      <w:r>
-        <w:t xml:space="preserve">Project Management Disciplines and Tools - SCRUM, Jira, Trello, Redmine and Trac</w:t>
-      </w:r>
-    </w:p>
-    <w:bookmarkStart w:id="26" w:name="experience"/>
+      <w:bookmarkStart w:id="27" w:name="agile-methodology"/>
+      <w:r>
+        <w:t xml:space="preserve">Agile Methodology</w:t>
+      </w:r>
+      <w:bookmarkEnd w:id="27"/>
+    </w:p>
+    <w:p>
+      <w:pPr>
+        <w:pStyle w:val="FirstParagraph"/>
+      </w:pPr>
+      <w:r>
+        <w:t xml:space="preserve">I’ve been a Scrum Master and have been instrumental in creating an effective team which was able to meet tight deadlines and produce a quality product.</w:t>
+      </w:r>
+    </w:p>
+    <w:bookmarkEnd w:id="28"/>
+    <w:bookmarkEnd w:id="29"/>
+    <w:bookmarkStart w:id="32" w:name="experience"/>
     <w:p>
       <w:pPr>
         <w:pStyle w:val="Heading2"/>
       </w:pPr>
+      <w:bookmarkStart w:id="30" w:name="experience"/>
       <w:r>
         <w:t xml:space="preserve">Experience</w:t>
       </w:r>
-    </w:p>
-    <w:bookmarkEnd w:id="26"/>
-    <w:p>
-      <w:r>
-        <w:rPr>
-          <w:b/>
-        </w:rPr>
-        <w:t xml:space="preserve">Angular Front End Developer, Qudini Ltd London</w:t>
+      <w:bookmarkEnd w:id="30"/>
+    </w:p>
+    <w:p>
+      <w:pPr>
+        <w:pStyle w:val="FirstParagraph"/>
+      </w:pPr>
+      <w:r>
+        <w:rPr>
+          <w:b/>
+        </w:rPr>
+        <w:t xml:space="preserve">Software Engineer, Qudini Ltd London</w:t>
       </w:r>
       <w:r>
         <w:t xml:space="preserve"> </w:t>
@@ -207,65 +202,68 @@
         <w:rPr>
           <w:i/>
         </w:rPr>
-        <w:t xml:space="preserve">May 2015-July 2017</w:t>
-      </w:r>
-    </w:p>
-    <w:p>
-      <w:pPr>
-        <w:numPr>
-          <w:numId w:val="4"/>
-          <w:ilvl w:val="0"/>
-        </w:numPr>
-      </w:pPr>
-      <w:r>
-        <w:t xml:space="preserve">Development of features for the Qudini Web App, written in AngularJS</w:t>
-      </w:r>
-    </w:p>
-    <w:p>
-      <w:pPr>
-        <w:numPr>
-          <w:numId w:val="4"/>
-          <w:ilvl w:val="0"/>
-        </w:numPr>
-      </w:pPr>
-      <w:r>
-        <w:t xml:space="preserve">Styling using SASS</w:t>
-      </w:r>
-    </w:p>
-    <w:p>
-      <w:pPr>
-        <w:numPr>
-          <w:numId w:val="4"/>
-          <w:ilvl w:val="0"/>
-        </w:numPr>
-      </w:pPr>
-      <w:r>
-        <w:t xml:space="preserve">Writing Selenium tests using Selenese</w:t>
-      </w:r>
-    </w:p>
-    <w:p>
-      <w:pPr>
-        <w:numPr>
-          <w:numId w:val="4"/>
-          <w:ilvl w:val="0"/>
-        </w:numPr>
-      </w:pPr>
-      <w:r>
-        <w:t xml:space="preserve">Implementing API's from a Java PlayFramework back-end</w:t>
-      </w:r>
-    </w:p>
-    <w:p>
-      <w:pPr>
-        <w:numPr>
-          <w:numId w:val="4"/>
-          <w:ilvl w:val="0"/>
-        </w:numPr>
-      </w:pPr>
-      <w:r>
-        <w:t xml:space="preserve">Upgrading the parts of the Application to use Bootstrap with a Mobile emphasis</w:t>
-      </w:r>
-    </w:p>
-    <w:p>
+        <w:t xml:space="preserve">May 2015-March 2020</w:t>
+      </w:r>
+    </w:p>
+    <w:p>
+      <w:pPr>
+        <w:numPr>
+          <w:ilvl w:val="0"/>
+          <w:numId w:val="1002"/>
+        </w:numPr>
+      </w:pPr>
+      <w:r>
+        <w:t xml:space="preserve">Was part of a team that created a hybrid React / AngularJS app. This enabled the team to use the new technology (with imporved state management and testing) whilst maintaining the old.</w:t>
+      </w:r>
+    </w:p>
+    <w:p>
+      <w:pPr>
+        <w:numPr>
+          <w:ilvl w:val="0"/>
+          <w:numId w:val="1002"/>
+        </w:numPr>
+      </w:pPr>
+      <w:r>
+        <w:t xml:space="preserve">Worked effectively with the product/design team to ensure the successful delivery of multiple new features for the Web Application.</w:t>
+      </w:r>
+    </w:p>
+    <w:p>
+      <w:pPr>
+        <w:numPr>
+          <w:ilvl w:val="0"/>
+          <w:numId w:val="1002"/>
+        </w:numPr>
+      </w:pPr>
+      <w:r>
+        <w:t xml:space="preserve">Ensured that the React Native features I introduced were solid by writing extensive Jest test coverage.</w:t>
+      </w:r>
+    </w:p>
+    <w:p>
+      <w:pPr>
+        <w:numPr>
+          <w:ilvl w:val="0"/>
+          <w:numId w:val="1002"/>
+        </w:numPr>
+      </w:pPr>
+      <w:r>
+        <w:t xml:space="preserve">Liased with the Quality Assurance team so a high quality product was delivered to multiple clients within Sprint deadlines.</w:t>
+      </w:r>
+    </w:p>
+    <w:p>
+      <w:pPr>
+        <w:numPr>
+          <w:ilvl w:val="0"/>
+          <w:numId w:val="1002"/>
+        </w:numPr>
+      </w:pPr>
+      <w:r>
+        <w:t xml:space="preserve">I led Scrum ceremonines such as the Daily Standup and Sprint Retro successfully so my team Funkadelic bonded and so increased their sprint velocity.</w:t>
+      </w:r>
+    </w:p>
+    <w:p>
+      <w:pPr>
+        <w:pStyle w:val="FirstParagraph"/>
+      </w:pPr>
       <w:r>
         <w:rPr>
           <w:b/>
@@ -290,22 +288,25 @@
     </w:p>
     <w:p>
       <w:pPr>
+        <w:numPr>
+          <w:ilvl w:val="0"/>
+          <w:numId w:val="1003"/>
+        </w:numPr>
         <w:pStyle w:val="Compact"/>
-        <w:numPr>
-          <w:numId w:val="5"/>
-          <w:ilvl w:val="0"/>
-        </w:numPr>
       </w:pPr>
       <w:r>
         <w:t xml:space="preserve">Creation of Flash-Talking banner ads for Kia using Greensock animation</w:t>
       </w:r>
     </w:p>
     <w:p>
-      <w:r>
-        <w:rPr>
-          <w:b/>
-        </w:rPr>
-        <w:t xml:space="preserve">Angular Developer (Freelance), Ipcortex, London/Bletchley Park</w:t>
+      <w:pPr>
+        <w:pStyle w:val="FirstParagraph"/>
+      </w:pPr>
+      <w:r>
+        <w:rPr>
+          <w:b/>
+        </w:rPr>
+        <w:t xml:space="preserve">AngularJS Developer (Freelance), Ipcortex, London/Bletchley Park</w:t>
       </w:r>
       <w:r>
         <w:t xml:space="preserve"> </w:t>
@@ -325,17 +326,20 @@
     </w:p>
     <w:p>
       <w:pPr>
+        <w:numPr>
+          <w:ilvl w:val="0"/>
+          <w:numId w:val="1004"/>
+        </w:numPr>
         <w:pStyle w:val="Compact"/>
-        <w:numPr>
-          <w:numId w:val="6"/>
-          <w:ilvl w:val="0"/>
-        </w:numPr>
       </w:pPr>
       <w:r>
         <w:t xml:space="preserve">Development of an iOS app using Ionic for implementing Web RTC.</w:t>
       </w:r>
     </w:p>
     <w:p>
+      <w:pPr>
+        <w:pStyle w:val="FirstParagraph"/>
+      </w:pPr>
       <w:r>
         <w:rPr>
           <w:b/>
@@ -361,8 +365,8 @@
     <w:p>
       <w:pPr>
         <w:numPr>
-          <w:numId w:val="7"/>
-          <w:ilvl w:val="0"/>
+          <w:ilvl w:val="0"/>
+          <w:numId w:val="1005"/>
         </w:numPr>
       </w:pPr>
       <w:r>
@@ -372,8 +376,8 @@
     <w:p>
       <w:pPr>
         <w:numPr>
-          <w:numId w:val="7"/>
-          <w:ilvl w:val="0"/>
+          <w:ilvl w:val="0"/>
+          <w:numId w:val="1005"/>
         </w:numPr>
       </w:pPr>
       <w:r>
@@ -382,21 +386,24 @@
       <w:r>
         <w:t xml:space="preserve"> </w:t>
       </w:r>
-      <w:hyperlink r:id="rId27">
+      <w:hyperlink r:id="rId31">
         <w:r>
           <w:rPr>
-            <w:rStyle w:val="Link"/>
+            <w:rStyle w:val="Hyperlink"/>
           </w:rPr>
           <w:t xml:space="preserve">Magic Squares Mobile</w:t>
         </w:r>
       </w:hyperlink>
     </w:p>
     <w:p>
-      <w:r>
-        <w:rPr>
-          <w:b/>
-        </w:rPr>
-        <w:t xml:space="preserve">Angular Developer (Freelance), Marketing Store Worldwide, London</w:t>
+      <w:pPr>
+        <w:pStyle w:val="FirstParagraph"/>
+      </w:pPr>
+      <w:r>
+        <w:rPr>
+          <w:b/>
+        </w:rPr>
+        <w:t xml:space="preserve">AngularJS Developer (Freelance), Marketing Store Worldwide, London</w:t>
       </w:r>
       <w:r>
         <w:t xml:space="preserve"> </w:t>
@@ -417,19 +424,19 @@
     <w:p>
       <w:pPr>
         <w:numPr>
-          <w:numId w:val="8"/>
-          <w:ilvl w:val="0"/>
-        </w:numPr>
-      </w:pPr>
-      <w:r>
-        <w:t xml:space="preserve">Development of `Scheduling` app for McDonald's using Angular and Firebase, to be used in-house for the design team to organise assets scheduled for in-store screen displays</w:t>
-      </w:r>
-    </w:p>
-    <w:p>
-      <w:pPr>
-        <w:numPr>
-          <w:numId w:val="8"/>
-          <w:ilvl w:val="0"/>
+          <w:ilvl w:val="0"/>
+          <w:numId w:val="1006"/>
+        </w:numPr>
+      </w:pPr>
+      <w:r>
+        <w:t xml:space="preserve">Development of `Scheduling` app for McDonald’s using AngularJS and Firebase, to be used in-house for the design team to organise assets scheduled for in-store screen displays</w:t>
+      </w:r>
+    </w:p>
+    <w:p>
+      <w:pPr>
+        <w:numPr>
+          <w:ilvl w:val="0"/>
+          <w:numId w:val="1006"/>
         </w:numPr>
       </w:pPr>
       <w:r>
@@ -437,6 +444,9 @@
       </w:r>
     </w:p>
     <w:p>
+      <w:pPr>
+        <w:pStyle w:val="FirstParagraph"/>
+      </w:pPr>
       <w:r>
         <w:rPr>
           <w:b/>
@@ -462,30 +472,30 @@
     <w:p>
       <w:pPr>
         <w:numPr>
-          <w:numId w:val="9"/>
-          <w:ilvl w:val="0"/>
-        </w:numPr>
-      </w:pPr>
-      <w:r>
-        <w:t xml:space="preserve">Revision of existing site for PTASocial to be more Angular and to utilise HAL compliant application architecture</w:t>
-      </w:r>
-    </w:p>
-    <w:p>
-      <w:pPr>
-        <w:numPr>
-          <w:numId w:val="9"/>
-          <w:ilvl w:val="0"/>
-        </w:numPr>
-      </w:pPr>
-      <w:r>
-        <w:t xml:space="preserve">Using various Angular Services to handle updates to and responses from the Java Play Framework back-end</w:t>
-      </w:r>
-    </w:p>
-    <w:p>
-      <w:pPr>
-        <w:numPr>
-          <w:numId w:val="9"/>
-          <w:ilvl w:val="0"/>
+          <w:ilvl w:val="0"/>
+          <w:numId w:val="1007"/>
+        </w:numPr>
+      </w:pPr>
+      <w:r>
+        <w:t xml:space="preserve">Revision of existing site for PTASocial to be more AngularJS and to utilise HAL compliant application architecture</w:t>
+      </w:r>
+    </w:p>
+    <w:p>
+      <w:pPr>
+        <w:numPr>
+          <w:ilvl w:val="0"/>
+          <w:numId w:val="1007"/>
+        </w:numPr>
+      </w:pPr>
+      <w:r>
+        <w:t xml:space="preserve">Using various AngularJS Services to handle updates to and responses from the Java Play Framework back-end</w:t>
+      </w:r>
+    </w:p>
+    <w:p>
+      <w:pPr>
+        <w:numPr>
+          <w:ilvl w:val="0"/>
+          <w:numId w:val="1007"/>
         </w:numPr>
       </w:pPr>
       <w:r>
@@ -493,6 +503,9 @@
       </w:r>
     </w:p>
     <w:p>
+      <w:pPr>
+        <w:pStyle w:val="FirstParagraph"/>
+      </w:pPr>
       <w:r>
         <w:rPr>
           <w:b/>
@@ -517,17 +530,20 @@
     </w:p>
     <w:p>
       <w:pPr>
+        <w:numPr>
+          <w:ilvl w:val="0"/>
+          <w:numId w:val="1008"/>
+        </w:numPr>
         <w:pStyle w:val="Compact"/>
-        <w:numPr>
-          <w:numId w:val="10"/>
-          <w:ilvl w:val="0"/>
-        </w:numPr>
       </w:pPr>
       <w:r>
         <w:t xml:space="preserve">Creation of banner ads for Durex and Finish using Greensock animation</w:t>
       </w:r>
     </w:p>
     <w:p>
+      <w:pPr>
+        <w:pStyle w:val="FirstParagraph"/>
+      </w:pPr>
       <w:r>
         <w:rPr>
           <w:b/>
@@ -553,8 +569,8 @@
     <w:p>
       <w:pPr>
         <w:numPr>
-          <w:numId w:val="11"/>
-          <w:ilvl w:val="0"/>
+          <w:ilvl w:val="0"/>
+          <w:numId w:val="1009"/>
         </w:numPr>
       </w:pPr>
       <w:r>
@@ -564,8 +580,8 @@
     <w:p>
       <w:pPr>
         <w:numPr>
-          <w:numId w:val="11"/>
-          <w:ilvl w:val="0"/>
+          <w:ilvl w:val="0"/>
+          <w:numId w:val="1009"/>
         </w:numPr>
       </w:pPr>
       <w:r>
@@ -575,8 +591,8 @@
     <w:p>
       <w:pPr>
         <w:numPr>
-          <w:numId w:val="11"/>
-          <w:ilvl w:val="0"/>
+          <w:ilvl w:val="0"/>
+          <w:numId w:val="1009"/>
         </w:numPr>
       </w:pPr>
       <w:r>
@@ -586,8 +602,8 @@
     <w:p>
       <w:pPr>
         <w:numPr>
-          <w:numId w:val="11"/>
-          <w:ilvl w:val="0"/>
+          <w:ilvl w:val="0"/>
+          <w:numId w:val="1009"/>
         </w:numPr>
       </w:pPr>
       <w:r>
@@ -595,6 +611,9 @@
       </w:r>
     </w:p>
     <w:p>
+      <w:pPr>
+        <w:pStyle w:val="FirstParagraph"/>
+      </w:pPr>
       <w:r>
         <w:rPr>
           <w:b/>
@@ -619,17 +638,20 @@
     </w:p>
     <w:p>
       <w:pPr>
+        <w:numPr>
+          <w:ilvl w:val="0"/>
+          <w:numId w:val="1010"/>
+        </w:numPr>
         <w:pStyle w:val="Compact"/>
-        <w:numPr>
-          <w:numId w:val="12"/>
-          <w:ilvl w:val="0"/>
-        </w:numPr>
       </w:pPr>
       <w:r>
         <w:t xml:space="preserve">Creation of a Microsite for Duck and Cover using Greensock animation</w:t>
       </w:r>
     </w:p>
     <w:p>
+      <w:pPr>
+        <w:pStyle w:val="FirstParagraph"/>
+      </w:pPr>
       <w:r>
         <w:rPr>
           <w:b/>
@@ -655,8 +677,8 @@
     <w:p>
       <w:pPr>
         <w:numPr>
-          <w:numId w:val="13"/>
-          <w:ilvl w:val="0"/>
+          <w:ilvl w:val="0"/>
+          <w:numId w:val="1011"/>
         </w:numPr>
       </w:pPr>
       <w:r>
@@ -666,8 +688,8 @@
     <w:p>
       <w:pPr>
         <w:numPr>
-          <w:numId w:val="13"/>
-          <w:ilvl w:val="0"/>
+          <w:ilvl w:val="0"/>
+          <w:numId w:val="1011"/>
         </w:numPr>
       </w:pPr>
       <w:r>
@@ -675,6 +697,9 @@
       </w:r>
     </w:p>
     <w:p>
+      <w:pPr>
+        <w:pStyle w:val="FirstParagraph"/>
+      </w:pPr>
       <w:r>
         <w:rPr>
           <w:b/>
@@ -700,8 +725,8 @@
     <w:p>
       <w:pPr>
         <w:numPr>
-          <w:numId w:val="14"/>
-          <w:ilvl w:val="0"/>
+          <w:ilvl w:val="0"/>
+          <w:numId w:val="1012"/>
         </w:numPr>
       </w:pPr>
       <w:r>
@@ -720,8 +745,8 @@
     <w:p>
       <w:pPr>
         <w:numPr>
-          <w:numId w:val="14"/>
-          <w:ilvl w:val="0"/>
+          <w:ilvl w:val="0"/>
+          <w:numId w:val="1012"/>
         </w:numPr>
       </w:pPr>
       <w:r>
@@ -740,8 +765,8 @@
     <w:p>
       <w:pPr>
         <w:numPr>
-          <w:numId w:val="14"/>
-          <w:ilvl w:val="0"/>
+          <w:ilvl w:val="0"/>
+          <w:numId w:val="1012"/>
         </w:numPr>
       </w:pPr>
       <w:r>
@@ -766,8 +791,8 @@
     <w:p>
       <w:pPr>
         <w:numPr>
-          <w:numId w:val="14"/>
-          <w:ilvl w:val="0"/>
+          <w:ilvl w:val="0"/>
+          <w:numId w:val="1012"/>
         </w:numPr>
       </w:pPr>
       <w:r>
@@ -789,8 +814,8 @@
     <w:p>
       <w:pPr>
         <w:numPr>
-          <w:numId w:val="14"/>
-          <w:ilvl w:val="0"/>
+          <w:ilvl w:val="0"/>
+          <w:numId w:val="1012"/>
         </w:numPr>
       </w:pPr>
       <w:r>
@@ -818,392 +843,495 @@
         <w:t xml:space="preserve">, including using dynamic interactive control of streaming FLV Video content</w:t>
       </w:r>
     </w:p>
-    <w:bookmarkStart w:id="28" w:name="education"/>
+    <w:bookmarkEnd w:id="32"/>
+    <w:bookmarkStart w:id="34" w:name="interests"/>
     <w:p>
       <w:pPr>
         <w:pStyle w:val="Heading2"/>
       </w:pPr>
-      <w:r>
-        <w:t xml:space="preserve">Education</w:t>
-      </w:r>
-    </w:p>
-    <w:bookmarkEnd w:id="28"/>
-    <w:p>
-      <w:r>
-        <w:rPr>
-          <w:b/>
-        </w:rPr>
-        <w:t xml:space="preserve">Distilled JavaScript - Dactic.io</w:t>
-      </w:r>
-      <w:r>
-        <w:t xml:space="preserve"> </w:t>
-      </w:r>
-      <w:r>
-        <w:t xml:space="preserve">•</w:t>
-      </w:r>
-      <w:r>
-        <w:t xml:space="preserve"> </w:t>
-      </w:r>
-      <w:r>
-        <w:rPr>
-          <w:i/>
-        </w:rPr>
-        <w:t xml:space="preserve">February 2014</w:t>
-      </w:r>
-    </w:p>
-    <w:p>
-      <w:pPr>
-        <w:pStyle w:val="Compact"/>
-        <w:numPr>
-          <w:numId w:val="15"/>
-          <w:ilvl w:val="0"/>
-        </w:numPr>
-      </w:pPr>
-      <w:r>
-        <w:t xml:space="preserve">An introduction to the MEAN stack</w:t>
-      </w:r>
-    </w:p>
-    <w:p>
-      <w:r>
-        <w:rPr>
-          <w:b/>
-        </w:rPr>
-        <w:t xml:space="preserve">HTML5 – The Definitive Course - Dndigital</w:t>
-      </w:r>
-      <w:r>
-        <w:t xml:space="preserve"> </w:t>
-      </w:r>
-      <w:r>
-        <w:t xml:space="preserve">•</w:t>
-      </w:r>
-      <w:r>
-        <w:t xml:space="preserve"> </w:t>
-      </w:r>
-      <w:r>
-        <w:rPr>
-          <w:i/>
-        </w:rPr>
-        <w:t xml:space="preserve">March 2011</w:t>
-      </w:r>
-    </w:p>
-    <w:p>
-      <w:pPr>
-        <w:pStyle w:val="Compact"/>
-        <w:numPr>
-          <w:numId w:val="16"/>
-          <w:ilvl w:val="0"/>
-        </w:numPr>
-      </w:pPr>
-      <w:r>
-        <w:t xml:space="preserve">Two day course with dndigital. A hands-on and energetic workshop concentrating on the new HTML markup tags and semantic rules.</w:t>
-      </w:r>
-    </w:p>
-    <w:p>
-      <w:r>
-        <w:rPr>
-          <w:b/>
-        </w:rPr>
-        <w:t xml:space="preserve">Vyre Unify CMS Platform - Espresso Education</w:t>
-      </w:r>
-      <w:r>
-        <w:t xml:space="preserve"> </w:t>
-      </w:r>
-      <w:r>
-        <w:t xml:space="preserve">•</w:t>
-      </w:r>
-      <w:r>
-        <w:t xml:space="preserve"> </w:t>
-      </w:r>
-      <w:r>
-        <w:rPr>
-          <w:i/>
-        </w:rPr>
-        <w:t xml:space="preserve">June 2010</w:t>
-      </w:r>
-    </w:p>
-    <w:p>
-      <w:pPr>
-        <w:pStyle w:val="Compact"/>
-        <w:numPr>
-          <w:numId w:val="17"/>
-          <w:ilvl w:val="0"/>
-        </w:numPr>
-      </w:pPr>
-      <w:r>
-        <w:t xml:space="preserve">An introduction on how to create a simple CMS site to display news articles, using the Unify Interface</w:t>
-      </w:r>
-    </w:p>
-    <w:p>
-      <w:r>
-        <w:rPr>
-          <w:b/>
-        </w:rPr>
-        <w:t xml:space="preserve">Advanced ActionScript 3, OOP - Dndigital</w:t>
-      </w:r>
-      <w:r>
-        <w:t xml:space="preserve"> </w:t>
-      </w:r>
-      <w:r>
-        <w:t xml:space="preserve">•</w:t>
-      </w:r>
-      <w:r>
-        <w:t xml:space="preserve"> </w:t>
-      </w:r>
-      <w:r>
-        <w:rPr>
-          <w:i/>
-        </w:rPr>
-        <w:t xml:space="preserve">March 2011</w:t>
-      </w:r>
-    </w:p>
-    <w:p>
-      <w:pPr>
-        <w:pStyle w:val="Compact"/>
-        <w:numPr>
-          <w:numId w:val="18"/>
-          <w:ilvl w:val="0"/>
-        </w:numPr>
-      </w:pPr>
-      <w:r>
-        <w:t xml:space="preserve">In house training on how to incorporate basic GOF design patterns in AS3</w:t>
-      </w:r>
-    </w:p>
-    <w:p>
-      <w:r>
-        <w:rPr>
-          <w:b/>
-        </w:rPr>
-        <w:t xml:space="preserve">Computer Science - University of London Birkbeck College</w:t>
-      </w:r>
-      <w:r>
-        <w:t xml:space="preserve"> </w:t>
-      </w:r>
-      <w:r>
-        <w:t xml:space="preserve">•</w:t>
-      </w:r>
-      <w:r>
-        <w:t xml:space="preserve"> </w:t>
-      </w:r>
-      <w:r>
-        <w:rPr>
-          <w:i/>
-        </w:rPr>
-        <w:t xml:space="preserve">2004 – 2006</w:t>
-      </w:r>
-    </w:p>
-    <w:p>
-      <w:pPr>
-        <w:numPr>
-          <w:numId w:val="19"/>
-          <w:ilvl w:val="0"/>
-        </w:numPr>
-      </w:pPr>
-      <w:r>
-        <w:t xml:space="preserve">Programming in C++</w:t>
-      </w:r>
-    </w:p>
-    <w:p>
-      <w:pPr>
-        <w:numPr>
-          <w:numId w:val="19"/>
-          <w:ilvl w:val="0"/>
-        </w:numPr>
-      </w:pPr>
-      <w:r>
-        <w:t xml:space="preserve">Object Orientated Programming: use of classes and inheritance</w:t>
-      </w:r>
-    </w:p>
-    <w:p>
-      <w:pPr>
-        <w:numPr>
-          <w:numId w:val="19"/>
-          <w:ilvl w:val="0"/>
-        </w:numPr>
-      </w:pPr>
-      <w:r>
-        <w:t xml:space="preserve">Database Management: Relational algebra and data manipulation using SQL</w:t>
-      </w:r>
-    </w:p>
-    <w:p>
-      <w:pPr>
-        <w:numPr>
-          <w:numId w:val="19"/>
-          <w:ilvl w:val="0"/>
-        </w:numPr>
-      </w:pPr>
-      <w:r>
-        <w:t xml:space="preserve">Computer Architecture: Including ability to program using assembler</w:t>
-      </w:r>
-    </w:p>
-    <w:p>
-      <w:pPr>
-        <w:numPr>
-          <w:numId w:val="19"/>
-          <w:ilvl w:val="0"/>
-        </w:numPr>
-      </w:pPr>
-      <w:r>
-        <w:t xml:space="preserve">Data Structures: Understanding of various types of file organization, and the ability to use algorithms to access and create data structures</w:t>
-      </w:r>
-    </w:p>
-    <w:p>
-      <w:r>
-        <w:rPr>
-          <w:b/>
-        </w:rPr>
-        <w:t xml:space="preserve">University of East London: BA (Hons) 2:1 Fine Art (Film and Multimedia)</w:t>
-      </w:r>
-      <w:r>
-        <w:t xml:space="preserve"> </w:t>
-      </w:r>
-      <w:r>
-        <w:t xml:space="preserve">•</w:t>
-      </w:r>
-      <w:r>
-        <w:t xml:space="preserve"> </w:t>
-      </w:r>
-      <w:r>
-        <w:rPr>
-          <w:i/>
-        </w:rPr>
-        <w:t xml:space="preserve">2004 – 2006</w:t>
-      </w:r>
-    </w:p>
-    <w:p>
-      <w:pPr>
-        <w:numPr>
-          <w:numId w:val="20"/>
-          <w:ilvl w:val="0"/>
-        </w:numPr>
-      </w:pPr>
-      <w:r>
-        <w:t xml:space="preserve">16mm film production, including use of lighting and traditional film editing</w:t>
-      </w:r>
-    </w:p>
-    <w:p>
-      <w:pPr>
-        <w:numPr>
-          <w:numId w:val="20"/>
-          <w:ilvl w:val="0"/>
-        </w:numPr>
-      </w:pPr>
-      <w:r>
-        <w:t xml:space="preserve">Computer animation and multimedia production using Director and Premier</w:t>
-      </w:r>
-    </w:p>
-    <w:p>
-      <w:pPr>
-        <w:numPr>
-          <w:numId w:val="20"/>
-          <w:ilvl w:val="0"/>
-        </w:numPr>
-      </w:pPr>
-      <w:r>
-        <w:t xml:space="preserve">Sound production</w:t>
-      </w:r>
-    </w:p>
-    <w:p>
-      <w:pPr>
-        <w:numPr>
-          <w:numId w:val="20"/>
-          <w:ilvl w:val="0"/>
-        </w:numPr>
-      </w:pPr>
-      <w:r>
-        <w:t xml:space="preserve">Linear and non-linear video production</w:t>
-      </w:r>
-    </w:p>
-    <w:bookmarkStart w:id="29" w:name="github"/>
+      <w:bookmarkStart w:id="33" w:name="interests"/>
+      <w:r>
+        <w:t xml:space="preserve">Interests</w:t>
+      </w:r>
+      <w:bookmarkEnd w:id="33"/>
+    </w:p>
+    <w:p>
+      <w:pPr>
+        <w:pStyle w:val="FirstParagraph"/>
+      </w:pPr>
+      <w:r>
+        <w:t xml:space="preserve">I’m very health conscious and have a daily exercise routine which inlcudes calistheincs, yoga or swimming.</w:t>
+      </w:r>
+    </w:p>
+    <w:p>
+      <w:pPr>
+        <w:pStyle w:val="BodyText"/>
+      </w:pPr>
+      <w:r>
+        <w:t xml:space="preserve">I maintain an interest in the visual arts and contemporary literature.</w:t>
+      </w:r>
+    </w:p>
+    <w:bookmarkEnd w:id="34"/>
+    <w:bookmarkStart w:id="37" w:name="self-study"/>
     <w:p>
       <w:pPr>
         <w:pStyle w:val="Heading2"/>
       </w:pPr>
-      <w:r>
-        <w:t xml:space="preserve">Github</w:t>
-      </w:r>
-    </w:p>
-    <w:bookmarkEnd w:id="29"/>
-    <w:p>
-      <w:r>
-        <w:t xml:space="preserve">I maintain a number of projects on my Github account •</w:t>
-      </w:r>
-      <w:r>
-        <w:t xml:space="preserve"> </w:t>
-      </w:r>
-      <w:hyperlink r:id="rId30">
+      <w:bookmarkStart w:id="35" w:name="self-study"/>
+      <w:r>
+        <w:t xml:space="preserve">Self study</w:t>
+      </w:r>
+      <w:bookmarkEnd w:id="35"/>
+    </w:p>
+    <w:p>
+      <w:pPr>
+        <w:pStyle w:val="FirstParagraph"/>
+      </w:pPr>
+      <w:r>
+        <w:t xml:space="preserve">One of the reasons I love my profession is the continual challenge of learning new things, this week I’ve been reading up on when to use React Memo and updating my knowlege of</w:t>
+      </w:r>
+      <w:r>
+        <w:t xml:space="preserve"> </w:t>
+      </w:r>
+      <w:hyperlink r:id="rId36">
         <w:r>
           <w:rPr>
-            <w:rStyle w:val="Link"/>
+            <w:rStyle w:val="Hyperlink"/>
+          </w:rPr>
+          <w:t xml:space="preserve">Pandoc</w:t>
+        </w:r>
+      </w:hyperlink>
+      <w:r>
+        <w:t xml:space="preserve"> </w:t>
+      </w:r>
+      <w:r>
+        <w:t xml:space="preserve">so I can create this CV from Markdown files.</w:t>
+      </w:r>
+    </w:p>
+    <w:bookmarkEnd w:id="37"/>
+    <w:bookmarkStart w:id="39" w:name="education"/>
+    <w:p>
+      <w:pPr>
+        <w:pStyle w:val="Heading2"/>
+      </w:pPr>
+      <w:bookmarkStart w:id="38" w:name="education"/>
+      <w:r>
+        <w:t xml:space="preserve">Education</w:t>
+      </w:r>
+      <w:bookmarkEnd w:id="38"/>
+    </w:p>
+    <w:p>
+      <w:pPr>
+        <w:pStyle w:val="FirstParagraph"/>
+      </w:pPr>
+      <w:r>
+        <w:rPr>
+          <w:b/>
+        </w:rPr>
+        <w:t xml:space="preserve">Distilled JavaScript - Dactic.io</w:t>
+      </w:r>
+      <w:r>
+        <w:t xml:space="preserve"> </w:t>
+      </w:r>
+      <w:r>
+        <w:t xml:space="preserve">•</w:t>
+      </w:r>
+      <w:r>
+        <w:t xml:space="preserve"> </w:t>
+      </w:r>
+      <w:r>
+        <w:rPr>
+          <w:i/>
+        </w:rPr>
+        <w:t xml:space="preserve">February 2014</w:t>
+      </w:r>
+    </w:p>
+    <w:p>
+      <w:pPr>
+        <w:numPr>
+          <w:ilvl w:val="0"/>
+          <w:numId w:val="1013"/>
+        </w:numPr>
+        <w:pStyle w:val="Compact"/>
+      </w:pPr>
+      <w:r>
+        <w:t xml:space="preserve">An introduction to the MEAN stack</w:t>
+      </w:r>
+    </w:p>
+    <w:p>
+      <w:pPr>
+        <w:pStyle w:val="FirstParagraph"/>
+      </w:pPr>
+      <w:r>
+        <w:rPr>
+          <w:b/>
+        </w:rPr>
+        <w:t xml:space="preserve">HTML5 – The Definitive Course - Dndigital</w:t>
+      </w:r>
+      <w:r>
+        <w:t xml:space="preserve"> </w:t>
+      </w:r>
+      <w:r>
+        <w:t xml:space="preserve">•</w:t>
+      </w:r>
+      <w:r>
+        <w:t xml:space="preserve"> </w:t>
+      </w:r>
+      <w:r>
+        <w:rPr>
+          <w:i/>
+        </w:rPr>
+        <w:t xml:space="preserve">March 2011</w:t>
+      </w:r>
+    </w:p>
+    <w:p>
+      <w:pPr>
+        <w:numPr>
+          <w:ilvl w:val="0"/>
+          <w:numId w:val="1014"/>
+        </w:numPr>
+        <w:pStyle w:val="Compact"/>
+      </w:pPr>
+      <w:r>
+        <w:t xml:space="preserve">Two day course with dndigital. A hands-on and energetic workshop concentrating on the new HTML markup tags and semantic rules.</w:t>
+      </w:r>
+    </w:p>
+    <w:p>
+      <w:pPr>
+        <w:pStyle w:val="FirstParagraph"/>
+      </w:pPr>
+      <w:r>
+        <w:rPr>
+          <w:b/>
+        </w:rPr>
+        <w:t xml:space="preserve">Vyre Unify CMS Platform - Espresso Education</w:t>
+      </w:r>
+      <w:r>
+        <w:t xml:space="preserve"> </w:t>
+      </w:r>
+      <w:r>
+        <w:t xml:space="preserve">•</w:t>
+      </w:r>
+      <w:r>
+        <w:t xml:space="preserve"> </w:t>
+      </w:r>
+      <w:r>
+        <w:rPr>
+          <w:i/>
+        </w:rPr>
+        <w:t xml:space="preserve">June 2010</w:t>
+      </w:r>
+    </w:p>
+    <w:p>
+      <w:pPr>
+        <w:numPr>
+          <w:ilvl w:val="0"/>
+          <w:numId w:val="1015"/>
+        </w:numPr>
+        <w:pStyle w:val="Compact"/>
+      </w:pPr>
+      <w:r>
+        <w:t xml:space="preserve">An introduction on how to create a simple CMS site to display news articles, using the Unify Interface</w:t>
+      </w:r>
+    </w:p>
+    <w:p>
+      <w:pPr>
+        <w:pStyle w:val="FirstParagraph"/>
+      </w:pPr>
+      <w:r>
+        <w:rPr>
+          <w:b/>
+        </w:rPr>
+        <w:t xml:space="preserve">Advanced ActionScript 3, OOP - Dndigital</w:t>
+      </w:r>
+      <w:r>
+        <w:t xml:space="preserve"> </w:t>
+      </w:r>
+      <w:r>
+        <w:t xml:space="preserve">•</w:t>
+      </w:r>
+      <w:r>
+        <w:t xml:space="preserve"> </w:t>
+      </w:r>
+      <w:r>
+        <w:rPr>
+          <w:i/>
+        </w:rPr>
+        <w:t xml:space="preserve">March 2011</w:t>
+      </w:r>
+    </w:p>
+    <w:p>
+      <w:pPr>
+        <w:numPr>
+          <w:ilvl w:val="0"/>
+          <w:numId w:val="1016"/>
+        </w:numPr>
+        <w:pStyle w:val="Compact"/>
+      </w:pPr>
+      <w:r>
+        <w:t xml:space="preserve">In house training on how to incorporate basic GOF design patterns in AS3</w:t>
+      </w:r>
+    </w:p>
+    <w:p>
+      <w:pPr>
+        <w:pStyle w:val="FirstParagraph"/>
+      </w:pPr>
+      <w:r>
+        <w:rPr>
+          <w:b/>
+        </w:rPr>
+        <w:t xml:space="preserve">Computer Science - University of London Birkbeck College</w:t>
+      </w:r>
+      <w:r>
+        <w:t xml:space="preserve"> </w:t>
+      </w:r>
+      <w:r>
+        <w:t xml:space="preserve">•</w:t>
+      </w:r>
+      <w:r>
+        <w:t xml:space="preserve"> </w:t>
+      </w:r>
+      <w:r>
+        <w:rPr>
+          <w:i/>
+        </w:rPr>
+        <w:t xml:space="preserve">2004 – 2006</w:t>
+      </w:r>
+    </w:p>
+    <w:p>
+      <w:pPr>
+        <w:numPr>
+          <w:ilvl w:val="0"/>
+          <w:numId w:val="1017"/>
+        </w:numPr>
+      </w:pPr>
+      <w:r>
+        <w:t xml:space="preserve">Programming in C++</w:t>
+      </w:r>
+    </w:p>
+    <w:p>
+      <w:pPr>
+        <w:numPr>
+          <w:ilvl w:val="0"/>
+          <w:numId w:val="1017"/>
+        </w:numPr>
+      </w:pPr>
+      <w:r>
+        <w:t xml:space="preserve">Object Orientated Programming: use of classes and inheritance</w:t>
+      </w:r>
+    </w:p>
+    <w:p>
+      <w:pPr>
+        <w:numPr>
+          <w:ilvl w:val="0"/>
+          <w:numId w:val="1017"/>
+        </w:numPr>
+      </w:pPr>
+      <w:r>
+        <w:t xml:space="preserve">Database Management: Relational algebra and data manipulation using SQL</w:t>
+      </w:r>
+    </w:p>
+    <w:p>
+      <w:pPr>
+        <w:numPr>
+          <w:ilvl w:val="0"/>
+          <w:numId w:val="1017"/>
+        </w:numPr>
+      </w:pPr>
+      <w:r>
+        <w:t xml:space="preserve">Computer Architecture: Including ability to program using assembler</w:t>
+      </w:r>
+    </w:p>
+    <w:p>
+      <w:pPr>
+        <w:numPr>
+          <w:ilvl w:val="0"/>
+          <w:numId w:val="1017"/>
+        </w:numPr>
+      </w:pPr>
+      <w:r>
+        <w:t xml:space="preserve">Data Structures: Understanding of various types of file organization, and the ability to use algorithms to access and create data structures</w:t>
+      </w:r>
+    </w:p>
+    <w:p>
+      <w:pPr>
+        <w:pStyle w:val="FirstParagraph"/>
+      </w:pPr>
+      <w:r>
+        <w:rPr>
+          <w:b/>
+        </w:rPr>
+        <w:t xml:space="preserve">University of East London: BA (Hons) 2:1 Fine Art (Film and Multimedia)</w:t>
+      </w:r>
+      <w:r>
+        <w:t xml:space="preserve"> </w:t>
+      </w:r>
+      <w:r>
+        <w:t xml:space="preserve">•</w:t>
+      </w:r>
+      <w:r>
+        <w:t xml:space="preserve"> </w:t>
+      </w:r>
+      <w:r>
+        <w:rPr>
+          <w:i/>
+        </w:rPr>
+        <w:t xml:space="preserve">2004 – 2006</w:t>
+      </w:r>
+    </w:p>
+    <w:p>
+      <w:pPr>
+        <w:numPr>
+          <w:ilvl w:val="0"/>
+          <w:numId w:val="1018"/>
+        </w:numPr>
+      </w:pPr>
+      <w:r>
+        <w:t xml:space="preserve">16mm film production, including use of lighting and traditional film editing</w:t>
+      </w:r>
+    </w:p>
+    <w:p>
+      <w:pPr>
+        <w:numPr>
+          <w:ilvl w:val="0"/>
+          <w:numId w:val="1018"/>
+        </w:numPr>
+      </w:pPr>
+      <w:r>
+        <w:t xml:space="preserve">Computer animation and multimedia production using Director and Premier</w:t>
+      </w:r>
+    </w:p>
+    <w:p>
+      <w:pPr>
+        <w:numPr>
+          <w:ilvl w:val="0"/>
+          <w:numId w:val="1018"/>
+        </w:numPr>
+      </w:pPr>
+      <w:r>
+        <w:t xml:space="preserve">Sound production</w:t>
+      </w:r>
+    </w:p>
+    <w:p>
+      <w:pPr>
+        <w:numPr>
+          <w:ilvl w:val="0"/>
+          <w:numId w:val="1018"/>
+        </w:numPr>
+      </w:pPr>
+      <w:r>
+        <w:t xml:space="preserve">Linear and non-linear video production</w:t>
+      </w:r>
+    </w:p>
+    <w:bookmarkEnd w:id="39"/>
+    <w:bookmarkStart w:id="43" w:name="github"/>
+    <w:p>
+      <w:pPr>
+        <w:pStyle w:val="Heading2"/>
+      </w:pPr>
+      <w:bookmarkStart w:id="40" w:name="github"/>
+      <w:r>
+        <w:t xml:space="preserve">Github</w:t>
+      </w:r>
+      <w:bookmarkEnd w:id="40"/>
+    </w:p>
+    <w:p>
+      <w:pPr>
+        <w:pStyle w:val="FirstParagraph"/>
+      </w:pPr>
+      <w:r>
+        <w:t xml:space="preserve">I maintain a number of projects on my Github account •</w:t>
+      </w:r>
+      <w:r>
+        <w:t xml:space="preserve"> </w:t>
+      </w:r>
+      <w:hyperlink r:id="rId41">
+        <w:r>
+          <w:rPr>
+            <w:rStyle w:val="Hyperlink"/>
           </w:rPr>
           <w:t xml:space="preserve">Russell Wenban - russellf9</w:t>
         </w:r>
       </w:hyperlink>
     </w:p>
     <w:p>
+      <w:pPr>
+        <w:pStyle w:val="BodyText"/>
+      </w:pPr>
       <w:r>
         <w:t xml:space="preserve">For an ordered list of the contents see: •</w:t>
       </w:r>
       <w:r>
         <w:t xml:space="preserve"> </w:t>
       </w:r>
-      <w:hyperlink r:id="rId31">
+      <w:hyperlink r:id="rId42">
         <w:r>
           <w:rPr>
-            <w:rStyle w:val="Link"/>
+            <w:rStyle w:val="Hyperlink"/>
           </w:rPr>
           <w:t xml:space="preserve">Repository Directory</w:t>
         </w:r>
       </w:hyperlink>
     </w:p>
-    <w:bookmarkStart w:id="32" w:name="factornine"/>
+    <w:bookmarkEnd w:id="43"/>
+    <w:bookmarkStart w:id="46" w:name="factornine"/>
     <w:p>
       <w:pPr>
         <w:pStyle w:val="Heading2"/>
       </w:pPr>
+      <w:bookmarkStart w:id="44" w:name="factornine"/>
       <w:r>
         <w:t xml:space="preserve">Factornine</w:t>
       </w:r>
-    </w:p>
-    <w:bookmarkEnd w:id="32"/>
-    <w:p>
+      <w:bookmarkEnd w:id="44"/>
+    </w:p>
+    <w:p>
+      <w:pPr>
+        <w:pStyle w:val="FirstParagraph"/>
+      </w:pPr>
       <w:r>
         <w:t xml:space="preserve">Further information can be found on my website •</w:t>
       </w:r>
       <w:r>
         <w:t xml:space="preserve"> </w:t>
       </w:r>
-      <w:hyperlink r:id="rId33">
+      <w:hyperlink r:id="rId45">
         <w:r>
           <w:rPr>
-            <w:rStyle w:val="Link"/>
+            <w:rStyle w:val="Hyperlink"/>
           </w:rPr>
           <w:t xml:space="preserve">www.factornine.co.uk</w:t>
         </w:r>
       </w:hyperlink>
     </w:p>
     <w:p>
+      <w:pPr>
+        <w:pStyle w:val="BodyText"/>
+      </w:pPr>
       <w:r>
         <w:rPr>
           <w:i/>
         </w:rPr>
-        <w:t xml:space="preserve">(I'm currently working on a new site)</w:t>
-      </w:r>
-    </w:p>
-    <w:bookmarkStart w:id="34" w:name="social-media"/>
+        <w:t xml:space="preserve">(I’m currently working on a new site)</w:t>
+      </w:r>
+    </w:p>
+    <w:bookmarkEnd w:id="46"/>
+    <w:bookmarkStart w:id="50" w:name="social-media"/>
     <w:p>
       <w:pPr>
         <w:pStyle w:val="Heading2"/>
       </w:pPr>
+      <w:bookmarkStart w:id="47" w:name="social-media"/>
       <w:r>
         <w:t xml:space="preserve">Social Media</w:t>
       </w:r>
-    </w:p>
-    <w:bookmarkEnd w:id="34"/>
-    <w:p>
-      <w:pPr>
-        <w:numPr>
-          <w:numId w:val="21"/>
-          <w:ilvl w:val="0"/>
+      <w:bookmarkEnd w:id="47"/>
+    </w:p>
+    <w:p>
+      <w:pPr>
+        <w:numPr>
+          <w:ilvl w:val="0"/>
+          <w:numId w:val="1019"/>
         </w:numPr>
       </w:pPr>
       <w:r>
@@ -1221,10 +1349,10 @@
       <w:r>
         <w:t xml:space="preserve"> </w:t>
       </w:r>
-      <w:hyperlink r:id="rId35">
+      <w:hyperlink r:id="rId48">
         <w:r>
           <w:rPr>
-            <w:rStyle w:val="Link"/>
+            <w:rStyle w:val="Hyperlink"/>
           </w:rPr>
           <w:t xml:space="preserve">Russell Wenban</w:t>
         </w:r>
@@ -1233,8 +1361,8 @@
     <w:p>
       <w:pPr>
         <w:numPr>
-          <w:numId w:val="21"/>
-          <w:ilvl w:val="0"/>
+          <w:ilvl w:val="0"/>
+          <w:numId w:val="1019"/>
         </w:numPr>
       </w:pPr>
       <w:r>
@@ -1252,45 +1380,71 @@
       <w:r>
         <w:t xml:space="preserve"> </w:t>
       </w:r>
-      <w:hyperlink r:id="rId36">
+      <w:hyperlink r:id="rId49">
         <w:r>
           <w:rPr>
-            <w:rStyle w:val="Link"/>
+            <w:rStyle w:val="Hyperlink"/>
           </w:rPr>
           <w:t xml:space="preserve">@russellf9</w:t>
         </w:r>
       </w:hyperlink>
     </w:p>
-    <w:bookmarkStart w:id="37" w:name="references-can-be-supplied-on-request."/>
+    <w:bookmarkEnd w:id="50"/>
+    <w:bookmarkStart w:id="52" w:name="references-can-be-supplied-on-request."/>
     <w:p>
       <w:pPr>
         <w:pStyle w:val="Heading4"/>
       </w:pPr>
+      <w:bookmarkStart w:id="51" w:name="references-can-be-supplied-on-request."/>
       <w:r>
         <w:rPr>
           <w:b/>
         </w:rPr>
         <w:t xml:space="preserve">References can be supplied on request.</w:t>
       </w:r>
-    </w:p>
-    <w:bookmarkEnd w:id="37"/>
-    <w:p>
+      <w:bookmarkEnd w:id="51"/>
+    </w:p>
+    <w:p>
+      <w:pPr>
+        <w:pStyle w:val="FirstParagraph"/>
+      </w:pPr>
       <w:r>
         <w:t xml:space="preserve"> </w:t>
       </w:r>
     </w:p>
+    <w:bookmarkEnd w:id="52"/>
+    <w:sectPr/>
   </w:body>
 </w:document>
 </file>
 
+<file path=word/comments.xml><?xml version="1.0" encoding="utf-8"?>
+<w:comments xmlns:w="http://schemas.openxmlformats.org/wordprocessingml/2006/main" xmlns:m="http://schemas.openxmlformats.org/officeDocument/2006/math" xmlns:r="http://schemas.openxmlformats.org/officeDocument/2006/relationships" xmlns:o="urn:schemas-microsoft-com:office:office" xmlns:v="urn:schemas-microsoft-com:vml" xmlns:w10="urn:schemas-microsoft-com:office:word" xmlns:a="http://schemas.openxmlformats.org/drawingml/2006/main" xmlns:pic="http://schemas.openxmlformats.org/drawingml/2006/picture" xmlns:wp="http://schemas.openxmlformats.org/drawingml/2006/wordprocessingDrawing"/>
+</file>
+
 <file path=word/footnotes.xml><?xml version="1.0" encoding="utf-8"?>
-<w:footnotes xmlns:w="http://schemas.openxmlformats.org/wordprocessingml/2006/main" xmlns:m="http://schemas.openxmlformats.org/officeDocument/2006/math" xmlns:r="http://schemas.openxmlformats.org/officeDocument/2006/relationships" xmlns:o="urn:schemas-microsoft-com:office:office" xmlns:v="urn:schemas-microsoft-com:vml" xmlns:w10="urn:schemas-microsoft-com:office:word" xmlns:a="http://schemas.openxmlformats.org/drawingml/2006/main" xmlns:pic="http://schemas.openxmlformats.org/drawingml/2006/picture" xmlns:wp="http://schemas.openxmlformats.org/drawingml/2006/wordprocessingDrawing"/>
+<w:footnotes xmlns:w="http://schemas.openxmlformats.org/wordprocessingml/2006/main" xmlns:m="http://schemas.openxmlformats.org/officeDocument/2006/math" xmlns:r="http://schemas.openxmlformats.org/officeDocument/2006/relationships" xmlns:o="urn:schemas-microsoft-com:office:office" xmlns:v="urn:schemas-microsoft-com:vml" xmlns:w10="urn:schemas-microsoft-com:office:word" xmlns:a="http://schemas.openxmlformats.org/drawingml/2006/main" xmlns:pic="http://schemas.openxmlformats.org/drawingml/2006/picture" xmlns:wp="http://schemas.openxmlformats.org/drawingml/2006/wordprocessingDrawing">
+  <w:footnote w:type="continuationSeparator" w:id="0">
+    <w:p>
+      <w:r>
+        <w:continuationSeparator/>
+      </w:r>
+    </w:p>
+  </w:footnote>
+  <w:footnote w:type="separator" w:id="-1">
+    <w:p>
+      <w:r>
+        <w:separator/>
+      </w:r>
+    </w:p>
+  </w:footnote>
+</w:footnotes>
 </file>
 
 <file path=word/numbering.xml><?xml version="1.0" encoding="utf-8"?>
 <w:numbering xmlns:w="http://schemas.openxmlformats.org/wordprocessingml/2006/main">
-  <w:abstractNum w:abstractNumId="0">
-    <w:nsid w:val="cfa350f1"/>
+  <w:abstractNum w:abstractNumId="990">
+    <w:nsid w:val="2c1ae401"/>
     <w:multiLevelType w:val="multilevel"/>
     <w:lvl w:ilvl="0">
       <w:numFmt w:val="bullet"/>
@@ -1369,9 +1523,31 @@
         <w:ind w:left="4800" w:hanging="480"/>
       </w:pPr>
     </w:lvl>
+    <w:lvl w:ilvl="7">
+      <w:numFmt w:val="bullet"/>
+      <w:lvlText w:val=" "/>
+      <w:lvlJc w:val="left"/>
+      <w:pPr>
+        <w:tabs>
+          <w:tab w:val="num" w:pos="5040"/>
+        </w:tabs>
+        <w:ind w:left="5520" w:hanging="480"/>
+      </w:pPr>
+    </w:lvl>
+    <w:lvl w:ilvl="8">
+      <w:numFmt w:val="bullet"/>
+      <w:lvlText w:val=" "/>
+      <w:lvlJc w:val="left"/>
+      <w:pPr>
+        <w:tabs>
+          <w:tab w:val="num" w:pos="5760"/>
+        </w:tabs>
+        <w:ind w:left="6240" w:hanging="480"/>
+      </w:pPr>
+    </w:lvl>
   </w:abstractNum>
-  <w:abstractNum w:abstractNumId="2">
-    <w:nsid w:val="6fce3ea3"/>
+  <w:abstractNum w:abstractNumId="991">
+    <w:nsid w:val="ea454b4c"/>
     <w:multiLevelType w:val="multilevel"/>
     <w:lvl w:ilvl="0">
       <w:numFmt w:val="bullet"/>
@@ -1450,69 +1626,88 @@
         <w:ind w:left="4800" w:hanging="480"/>
       </w:pPr>
     </w:lvl>
+    <w:lvl w:ilvl="7">
+      <w:numFmt w:val="bullet"/>
+      <w:lvlText w:val="–"/>
+      <w:lvlJc w:val="left"/>
+      <w:pPr>
+        <w:tabs>
+          <w:tab w:val="num" w:pos="5040"/>
+        </w:tabs>
+        <w:ind w:left="5520" w:hanging="480"/>
+      </w:pPr>
+    </w:lvl>
+    <w:lvl w:ilvl="8">
+      <w:numFmt w:val="bullet"/>
+      <w:lvlText w:val="•"/>
+      <w:lvlJc w:val="left"/>
+      <w:pPr>
+        <w:tabs>
+          <w:tab w:val="num" w:pos="5760"/>
+        </w:tabs>
+        <w:ind w:left="6240" w:hanging="480"/>
+      </w:pPr>
+    </w:lvl>
   </w:abstractNum>
-  <w:num w:numId="1">
-    <w:abstractNumId w:val="0"/>
+  <w:num w:numId="1000">
+    <w:abstractNumId w:val="990"/>
   </w:num>
-  <w:num w:numId="2">
-    <w:abstractNumId w:val="2"/>
+  <w:num w:numId="1001">
+    <w:abstractNumId w:val="991"/>
   </w:num>
-  <w:num w:numId="3">
-    <w:abstractNumId w:val="2"/>
+  <w:num w:numId="1002">
+    <w:abstractNumId w:val="991"/>
   </w:num>
-  <w:num w:numId="4">
-    <w:abstractNumId w:val="2"/>
+  <w:num w:numId="1003">
+    <w:abstractNumId w:val="991"/>
   </w:num>
-  <w:num w:numId="5">
-    <w:abstractNumId w:val="2"/>
+  <w:num w:numId="1004">
+    <w:abstractNumId w:val="991"/>
   </w:num>
-  <w:num w:numId="6">
-    <w:abstractNumId w:val="2"/>
+  <w:num w:numId="1005">
+    <w:abstractNumId w:val="991"/>
   </w:num>
-  <w:num w:numId="7">
-    <w:abstractNumId w:val="2"/>
+  <w:num w:numId="1006">
+    <w:abstractNumId w:val="991"/>
   </w:num>
-  <w:num w:numId="8">
-    <w:abstractNumId w:val="2"/>
+  <w:num w:numId="1007">
+    <w:abstractNumId w:val="991"/>
   </w:num>
-  <w:num w:numId="9">
-    <w:abstractNumId w:val="2"/>
+  <w:num w:numId="1008">
+    <w:abstractNumId w:val="991"/>
   </w:num>
-  <w:num w:numId="10">
-    <w:abstractNumId w:val="2"/>
+  <w:num w:numId="1009">
+    <w:abstractNumId w:val="991"/>
   </w:num>
-  <w:num w:numId="11">
-    <w:abstractNumId w:val="2"/>
+  <w:num w:numId="1010">
+    <w:abstractNumId w:val="991"/>
   </w:num>
-  <w:num w:numId="12">
-    <w:abstractNumId w:val="2"/>
+  <w:num w:numId="1011">
+    <w:abstractNumId w:val="991"/>
   </w:num>
-  <w:num w:numId="13">
-    <w:abstractNumId w:val="2"/>
+  <w:num w:numId="1012">
+    <w:abstractNumId w:val="991"/>
   </w:num>
-  <w:num w:numId="14">
-    <w:abstractNumId w:val="2"/>
+  <w:num w:numId="1013">
+    <w:abstractNumId w:val="991"/>
   </w:num>
-  <w:num w:numId="15">
-    <w:abstractNumId w:val="2"/>
+  <w:num w:numId="1014">
+    <w:abstractNumId w:val="991"/>
   </w:num>
-  <w:num w:numId="16">
-    <w:abstractNumId w:val="2"/>
+  <w:num w:numId="1015">
+    <w:abstractNumId w:val="991"/>
   </w:num>
-  <w:num w:numId="17">
-    <w:abstractNumId w:val="2"/>
+  <w:num w:numId="1016">
+    <w:abstractNumId w:val="991"/>
   </w:num>
-  <w:num w:numId="18">
-    <w:abstractNumId w:val="2"/>
+  <w:num w:numId="1017">
+    <w:abstractNumId w:val="991"/>
   </w:num>
-  <w:num w:numId="19">
-    <w:abstractNumId w:val="2"/>
+  <w:num w:numId="1018">
+    <w:abstractNumId w:val="991"/>
   </w:num>
-  <w:num w:numId="20">
-    <w:abstractNumId w:val="2"/>
-  </w:num>
-  <w:num w:numId="21">
-    <w:abstractNumId w:val="2"/>
+  <w:num w:numId="1019">
+    <w:abstractNumId w:val="991"/>
   </w:num>
 </w:numbering>
 </file>
@@ -1538,13 +1733,25 @@
   <w:style w:type="paragraph" w:default="1" w:styleId="Normal">
     <w:name w:val="Normal"/>
     <w:qFormat/>
+  </w:style>
+  <w:style w:type="paragraph" w:styleId="BodyText">
+    <w:name w:val="Body Text"/>
+    <w:basedOn w:val="Normal"/>
+    <w:link w:val="BodyTextChar"/>
     <w:pPr>
       <w:spacing w:before="180" w:after="180"/>
     </w:pPr>
-  </w:style>
-  <w:style w:type="paragraph" w:styleId="Compact">
+    <w:qFormat/>
+  </w:style>
+  <w:style w:type="paragraph" w:customStyle="1" w:styleId="FirstParagraph">
+    <w:name w:val="First Paragraph"/>
+    <w:basedOn w:val="BodyText"/>
+    <w:next w:val="BodyText"/>
+    <w:qFormat/>
+  </w:style>
+  <w:style w:type="paragraph" w:customStyle="1" w:styleId="Compact">
     <w:name w:val="Compact"/>
-    <w:basedOn w:val="Normal"/>
+    <w:basedOn w:val="BodyText"/>
     <w:qFormat/>
     <w:pPr>
       <w:spacing w:before="36" w:after="36"/>
@@ -1553,7 +1760,7 @@
   <w:style w:type="paragraph" w:styleId="Title">
     <w:name w:val="Title"/>
     <w:basedOn w:val="Normal"/>
-    <w:next w:val="Normal"/>
+    <w:next w:val="BodyText"/>
     <w:qFormat/>
     <w:pPr>
       <w:keepNext/>
@@ -1570,9 +1777,25 @@
       <w:szCs w:val="36"/>
     </w:rPr>
   </w:style>
-  <w:style w:type="paragraph" w:styleId="Authors">
-    <w:name w:val="Authors"/>
-    <w:next w:val="Normal"/>
+  <w:style w:type="paragraph" w:styleId="Subtitle">
+    <w:name w:val="Subtitle"/>
+    <w:basedOn w:val="Title"/>
+    <w:next w:val="BodyText"/>
+    <w:qFormat/>
+    <w:pPr>
+      <w:keepNext/>
+      <w:keepLines/>
+      <w:spacing w:before="240" w:after="240"/>
+      <w:jc w:val="center"/>
+    </w:pPr>
+    <w:rPr>
+      <w:sz w:val="30"/>
+      <w:szCs w:val="30"/>
+    </w:rPr>
+  </w:style>
+  <w:style w:type="paragraph" w:customStyle="1" w:styleId="Author">
+    <w:name w:val="Author"/>
+    <w:next w:val="BodyText"/>
     <w:qFormat/>
     <w:pPr>
       <w:keepNext/>
@@ -1582,7 +1805,7 @@
   </w:style>
   <w:style w:type="paragraph" w:styleId="Date">
     <w:name w:val="Date"/>
-    <w:next w:val="Normal"/>
+    <w:next w:val="BodyText"/>
     <w:qFormat/>
     <w:pPr>
       <w:keepNext/>
@@ -1590,10 +1813,33 @@
       <w:jc w:val="center"/>
     </w:pPr>
   </w:style>
+  <w:style w:type="paragraph" w:customStyle="1" w:styleId="Abstract">
+    <w:name w:val="Abstract"/>
+    <w:basedOn w:val="Normal"/>
+    <w:next w:val="BodyText"/>
+    <w:qFormat/>
+    <w:pPr>
+      <w:keepNext/>
+      <w:keepLines/>
+      <w:spacing w:before="300" w:after="300"/>
+    </w:pPr>
+    <w:rPr>
+      <w:sz w:val="20"/>
+      <w:szCs w:val="20"/>
+    </w:rPr>
+  </w:style>
+  <w:style w:type="paragraph" w:styleId="Bibliography">
+    <w:name w:val="Bibliography"/>
+    <w:basedOn w:val="Normal"/>
+    <w:next w:val="Bibliography"/>
+    <w:qFormat/>
+    <w:pPr/>
+    <w:rPr/>
+  </w:style>
   <w:style w:type="paragraph" w:styleId="Heading1">
     <w:name w:val="Heading 1"/>
     <w:basedOn w:val="Normal"/>
-    <w:next w:val="Normal"/>
+    <w:next w:val="BodyText"/>
     <w:uiPriority w:val="9"/>
     <w:qFormat/>
     <w:pPr>
@@ -1606,15 +1852,15 @@
       <w:rFonts w:asciiTheme="majorHAnsi" w:eastAsiaTheme="majorEastAsia" w:hAnsiTheme="majorHAnsi" w:cstheme="majorBidi"/>
       <w:b/>
       <w:bCs/>
-      <w:color w:val="345A8A" w:themeColor="accent1" w:themeShade="B5"/>
-      <w:sz w:val="36"/>
-      <w:szCs w:val="36"/>
+      <w:color w:val="4F81BD" w:themeColor="accent1"/>
+      <w:sz w:val="32"/>
+      <w:szCs w:val="32"/>
     </w:rPr>
   </w:style>
   <w:style w:type="paragraph" w:styleId="Heading2">
     <w:name w:val="Heading 2"/>
     <w:basedOn w:val="Normal"/>
-    <w:next w:val="Normal"/>
+    <w:next w:val="BodyText"/>
     <w:uiPriority w:val="9"/>
     <w:unhideWhenUsed/>
     <w:qFormat/>
@@ -1629,14 +1875,14 @@
       <w:b/>
       <w:bCs/>
       <w:color w:val="4F81BD" w:themeColor="accent1"/>
-      <w:sz w:val="32"/>
-      <w:szCs w:val="32"/>
+      <w:sz w:val="28"/>
+      <w:szCs w:val="28"/>
     </w:rPr>
   </w:style>
   <w:style w:type="paragraph" w:styleId="Heading3">
     <w:name w:val="Heading 3"/>
     <w:basedOn w:val="Normal"/>
-    <w:next w:val="Normal"/>
+    <w:next w:val="BodyText"/>
     <w:uiPriority w:val="9"/>
     <w:unhideWhenUsed/>
     <w:qFormat/>
@@ -1644,21 +1890,21 @@
       <w:keepNext/>
       <w:keepLines/>
       <w:spacing w:before="200" w:after="0"/>
-      <w:outlineLvl w:val="1"/>
+      <w:outlineLvl w:val="2"/>
     </w:pPr>
     <w:rPr>
       <w:rFonts w:asciiTheme="majorHAnsi" w:eastAsiaTheme="majorEastAsia" w:hAnsiTheme="majorHAnsi" w:cstheme="majorBidi"/>
       <w:b/>
       <w:bCs/>
       <w:color w:val="4F81BD" w:themeColor="accent1"/>
-      <w:sz w:val="28"/>
-      <w:szCs w:val="28"/>
+      <w:sz w:val="24"/>
+      <w:szCs w:val="24"/>
     </w:rPr>
   </w:style>
   <w:style w:type="paragraph" w:styleId="Heading4">
     <w:name w:val="Heading 4"/>
     <w:basedOn w:val="Normal"/>
-    <w:next w:val="Normal"/>
+    <w:next w:val="BodyText"/>
     <w:uiPriority w:val="9"/>
     <w:unhideWhenUsed/>
     <w:qFormat/>
@@ -1666,11 +1912,11 @@
       <w:keepNext/>
       <w:keepLines/>
       <w:spacing w:before="200" w:after="0"/>
-      <w:outlineLvl w:val="1"/>
+      <w:outlineLvl w:val="3"/>
     </w:pPr>
     <w:rPr>
       <w:rFonts w:asciiTheme="majorHAnsi" w:eastAsiaTheme="majorEastAsia" w:hAnsiTheme="majorHAnsi" w:cstheme="majorBidi"/>
-      <w:b/>
+      <w:i/>
       <w:bCs/>
       <w:color w:val="4F81BD" w:themeColor="accent1"/>
       <w:sz w:val="24"/>
@@ -1680,7 +1926,7 @@
   <w:style w:type="paragraph" w:styleId="Heading5">
     <w:name w:val="Heading 5"/>
     <w:basedOn w:val="Normal"/>
-    <w:next w:val="Normal"/>
+    <w:next w:val="BodyText"/>
     <w:uiPriority w:val="9"/>
     <w:unhideWhenUsed/>
     <w:qFormat/>
@@ -1688,33 +1934,107 @@
       <w:keepNext/>
       <w:keepLines/>
       <w:spacing w:before="200" w:after="0"/>
-      <w:outlineLvl w:val="1"/>
+      <w:outlineLvl w:val="4"/>
     </w:pPr>
     <w:rPr>
       <w:rFonts w:asciiTheme="majorHAnsi" w:eastAsiaTheme="majorEastAsia" w:hAnsiTheme="majorHAnsi" w:cstheme="majorBidi"/>
-      <w:i/>
       <w:iCs/>
       <w:color w:val="4F81BD" w:themeColor="accent1"/>
       <w:sz w:val="24"/>
       <w:szCs w:val="24"/>
     </w:rPr>
   </w:style>
-  <w:style w:type="paragraph" w:styleId="BlockQuote">
-    <w:name w:val="Block Quote"/>
+  <w:style w:type="paragraph" w:styleId="Heading6">
+    <w:name w:val="Heading 6"/>
     <w:basedOn w:val="Normal"/>
-    <w:next w:val="Normal"/>
+    <w:next w:val="BodyText"/>
+    <w:uiPriority w:val="9"/>
+    <w:unhideWhenUsed/>
+    <w:qFormat/>
+    <w:pPr>
+      <w:keepNext/>
+      <w:keepLines/>
+      <w:spacing w:before="200" w:after="0"/>
+      <w:outlineLvl w:val="5"/>
+    </w:pPr>
+    <w:rPr>
+      <w:rFonts w:asciiTheme="majorHAnsi" w:eastAsiaTheme="majorEastAsia" w:hAnsiTheme="majorHAnsi" w:cstheme="majorBidi"/>
+      <w:color w:val="4F81BD" w:themeColor="accent1"/>
+      <w:sz w:val="24"/>
+      <w:szCs w:val="24"/>
+    </w:rPr>
+  </w:style>
+  <w:style w:type="paragraph" w:styleId="Heading7">
+    <w:name w:val="Heading 7"/>
+    <w:basedOn w:val="Normal"/>
+    <w:next w:val="BodyText"/>
+    <w:uiPriority w:val="9"/>
+    <w:unhideWhenUsed/>
+    <w:qFormat/>
+    <w:pPr>
+      <w:keepNext/>
+      <w:keepLines/>
+      <w:spacing w:before="200" w:after="0"/>
+      <w:outlineLvl w:val="6"/>
+    </w:pPr>
+    <w:rPr>
+      <w:rFonts w:asciiTheme="majorHAnsi" w:eastAsiaTheme="majorEastAsia" w:hAnsiTheme="majorHAnsi" w:cstheme="majorBidi"/>
+      <w:color w:val="4F81BD" w:themeColor="accent1"/>
+      <w:sz w:val="24"/>
+      <w:szCs w:val="24"/>
+    </w:rPr>
+  </w:style>
+  <w:style w:type="paragraph" w:styleId="Heading8">
+    <w:name w:val="Heading 8"/>
+    <w:basedOn w:val="Normal"/>
+    <w:next w:val="BodyText"/>
+    <w:uiPriority w:val="9"/>
+    <w:unhideWhenUsed/>
+    <w:qFormat/>
+    <w:pPr>
+      <w:keepNext/>
+      <w:keepLines/>
+      <w:spacing w:before="200" w:after="0"/>
+      <w:outlineLvl w:val="7"/>
+    </w:pPr>
+    <w:rPr>
+      <w:rFonts w:asciiTheme="majorHAnsi" w:eastAsiaTheme="majorEastAsia" w:hAnsiTheme="majorHAnsi" w:cstheme="majorBidi"/>
+      <w:color w:val="4F81BD" w:themeColor="accent1"/>
+      <w:sz w:val="24"/>
+      <w:szCs w:val="24"/>
+    </w:rPr>
+  </w:style>
+  <w:style w:type="paragraph" w:styleId="Heading9">
+    <w:name w:val="Heading 9"/>
+    <w:basedOn w:val="Normal"/>
+    <w:next w:val="BodyText"/>
+    <w:uiPriority w:val="9"/>
+    <w:unhideWhenUsed/>
+    <w:qFormat/>
+    <w:pPr>
+      <w:keepNext/>
+      <w:keepLines/>
+      <w:spacing w:before="200" w:after="0"/>
+      <w:outlineLvl w:val="8"/>
+    </w:pPr>
+    <w:rPr>
+      <w:rFonts w:asciiTheme="majorHAnsi" w:eastAsiaTheme="majorEastAsia" w:hAnsiTheme="majorHAnsi" w:cstheme="majorBidi"/>
+      <w:color w:val="4F81BD" w:themeColor="accent1"/>
+      <w:sz w:val="24"/>
+      <w:szCs w:val="24"/>
+    </w:rPr>
+  </w:style>
+  <w:style w:type="paragraph" w:styleId="BlockText">
+    <w:name w:val="Block Text"/>
+    <w:basedOn w:val="BodyText"/>
+    <w:next w:val="BodyText"/>
     <w:uiPriority w:val="9"/>
     <w:unhideWhenUsed/>
     <w:qFormat/>
     <w:pPr>
       <w:spacing w:before="100" w:after="100"/>
+      <w:ind w:firstLine="0" w:left="480" w:right="480"/>
     </w:pPr>
-    <w:rPr>
-      <w:rFonts w:asciiTheme="majorHAnsi" w:eastAsiaTheme="majorEastAsia" w:hAnsiTheme="majorHAnsi" w:cstheme="majorBidi"/>
-      <w:bCs/>
-      <w:sz w:val="20"/>
-      <w:szCs w:val="20"/>
-    </w:rPr>
   </w:style>
   <w:style w:type="paragraph" w:styleId="FootnoteText">
     <w:name w:val="Footnote Text"/>
@@ -1729,8 +2049,9 @@
     <w:semiHidden/>
     <w:unhideWhenUsed/>
   </w:style>
-  <w:style w:type="table" w:default="1" w:styleId="TableNormal">
-    <w:name w:val="Normal Table"/>
+  <w:style w:type="table" w:default="1" w:styleId="Table">
+    <w:name w:val="Table"/>
+    <w:basedOn w:val="TableNormal"/>
     <w:semiHidden/>
     <w:unhideWhenUsed/>
     <w:qFormat/>
@@ -1744,7 +2065,7 @@
       </w:tblCellMar>
     </w:tblPr>
   </w:style>
-  <w:style w:type="paragraph" w:styleId="DefinitionTerm">
+  <w:style w:type="paragraph" w:customStyle="1" w:styleId="DefinitionTerm">
     <w:name w:val="Definition Term"/>
     <w:basedOn w:val="Normal"/>
     <w:next w:val="Definition"/>
@@ -1757,20 +2078,12 @@
       <w:b/>
     </w:rPr>
   </w:style>
-  <w:style w:type="paragraph" w:styleId="Definition">
+  <w:style w:type="paragraph" w:customStyle="1" w:styleId="Definition">
     <w:name w:val="Definition"/>
     <w:basedOn w:val="Normal"/>
   </w:style>
-  <w:style w:type="paragraph" w:styleId="BodyText">
-    <w:name w:val="Body Text"/>
-    <w:basedOn w:val="Normal"/>
-    <w:link w:val="BodyTextChar"/>
-    <w:pPr>
-      <w:spacing w:after="120"/>
-    </w:pPr>
-  </w:style>
-  <w:style w:type="paragraph" w:styleId="TableCaption">
-    <w:name w:val="Table Caption"/>
+  <w:style w:type="paragraph" w:styleId="Caption">
+    <w:name w:val="Caption"/>
     <w:basedOn w:val="Normal"/>
     <w:link w:val="BodyTextChar"/>
     <w:pPr>
@@ -1780,16 +2093,27 @@
       <w:i/>
     </w:rPr>
   </w:style>
-  <w:style w:type="paragraph" w:styleId="ImageCaption">
+  <w:style w:type="paragraph" w:customStyle="1" w:styleId="TableCaption">
+    <w:name w:val="Table Caption"/>
+    <w:basedOn w:val="Caption"/>
+    <w:pPr>
+      <w:keepNext/>
+    </w:pPr>
+  </w:style>
+  <w:style w:type="paragraph" w:customStyle="1" w:styleId="ImageCaption">
     <w:name w:val="Image Caption"/>
+    <w:basedOn w:val="Caption"/>
+  </w:style>
+  <w:style w:type="paragraph" w:customStyle="1" w:styleId="Figure">
+    <w:name w:val="Figure"/>
     <w:basedOn w:val="Normal"/>
-    <w:link w:val="BodyTextChar"/>
+  </w:style>
+  <w:style w:type="paragraph" w:customStyle="1" w:styleId="CaptionedFigure">
+    <w:name w:val="Captioned Figure"/>
+    <w:basedOn w:val="Figure"/>
     <w:pPr>
-      <w:spacing w:before="0" w:after="120"/>
+      <w:keepNext/>
     </w:pPr>
-    <w:rPr>
-      <w:i/>
-    </w:rPr>
   </w:style>
   <w:style w:type="character" w:customStyle="1" w:styleId="BodyTextChar">
     <w:name w:val="Body Text Char"/>
@@ -1804,18 +2128,36 @@
       <w:sz w:val="22"/>
     </w:rPr>
   </w:style>
-  <w:style w:type="character" w:customStyle="1" w:styleId="FootnoteRef">
-    <w:name w:val="Footnote Ref"/>
+  <w:style w:type="character" w:styleId="FootnoteReference">
+    <w:name w:val="Footnote Reference"/>
     <w:basedOn w:val="BodyTextChar"/>
     <w:rPr>
       <w:vertAlign w:val="superscript"/>
     </w:rPr>
   </w:style>
-  <w:style w:type="character" w:customStyle="1" w:styleId="Link">
-    <w:name w:val="Link"/>
+  <w:style w:type="character" w:styleId="Hyperlink">
+    <w:name w:val="Hyperlink"/>
     <w:basedOn w:val="BodyTextChar"/>
     <w:rPr>
       <w:color w:val="4F81BD" w:themeColor="accent1"/>
+    </w:rPr>
+  </w:style>
+  <w:style w:type="paragraph" w:styleId="TOCHeading">
+    <w:name w:val="TOC Heading"/>
+    <w:basedOn w:val="Heading1"/>
+    <w:next w:val="BodyText"/>
+    <w:uiPriority w:val="39"/>
+    <w:unhideWhenUsed/>
+    <w:qFormat/>
+    <w:pPr>
+      <w:spacing w:before="240" w:line="259" w:lineRule="auto"/>
+      <w:outlineLvl w:val="9"/>
+    </w:pPr>
+    <w:rPr>
+      <w:rFonts w:asciiTheme="majorHAnsi" w:eastAsiaTheme="majorEastAsia" w:hAnsiTheme="majorHAnsi" w:cstheme="majorBidi"/>
+      <w:b w:val="0"/>
+      <w:bCs w:val="0"/>
+      <w:color w:val="365F91" w:themeColor="accent1" w:themeShade="BF"/>
     </w:rPr>
   </w:style>
   <w:style w:type="paragraph" w:customStyle="1" w:styleId="SourceCode">
@@ -1862,6 +2204,13 @@
       <w:color w:val="40a070"/>
     </w:rPr>
   </w:style>
+  <w:style w:type="character" w:customStyle="1" w:styleId="ConstantTok">
+    <w:name w:val="ConstantTok"/>
+    <w:basedOn w:val="VerbatimChar"/>
+    <w:rPr>
+      <w:color w:val="880000"/>
+    </w:rPr>
+  </w:style>
   <w:style w:type="character" w:customStyle="1" w:styleId="CharTok">
     <w:name w:val="CharTok"/>
     <w:basedOn w:val="VerbatimChar"/>
@@ -1869,6 +2218,13 @@
       <w:color w:val="4070a0"/>
     </w:rPr>
   </w:style>
+  <w:style w:type="character" w:customStyle="1" w:styleId="SpecialCharTok">
+    <w:name w:val="SpecialCharTok"/>
+    <w:basedOn w:val="VerbatimChar"/>
+    <w:rPr>
+      <w:color w:val="4070a0"/>
+    </w:rPr>
+  </w:style>
   <w:style w:type="character" w:customStyle="1" w:styleId="StringTok">
     <w:name w:val="StringTok"/>
     <w:basedOn w:val="VerbatimChar"/>
@@ -1876,6 +2232,25 @@
       <w:color w:val="4070a0"/>
     </w:rPr>
   </w:style>
+  <w:style w:type="character" w:customStyle="1" w:styleId="VerbatimStringTok">
+    <w:name w:val="VerbatimStringTok"/>
+    <w:basedOn w:val="VerbatimChar"/>
+    <w:rPr>
+      <w:color w:val="4070a0"/>
+    </w:rPr>
+  </w:style>
+  <w:style w:type="character" w:customStyle="1" w:styleId="SpecialStringTok">
+    <w:name w:val="SpecialStringTok"/>
+    <w:basedOn w:val="VerbatimChar"/>
+    <w:rPr>
+      <w:color w:val="bb6688"/>
+    </w:rPr>
+  </w:style>
+  <w:style w:type="character" w:customStyle="1" w:styleId="ImportTok">
+    <w:name w:val="ImportTok"/>
+    <w:basedOn w:val="VerbatimChar"/>
+    <w:rPr/>
+  </w:style>
   <w:style w:type="character" w:customStyle="1" w:styleId="CommentTok">
     <w:name w:val="CommentTok"/>
     <w:basedOn w:val="VerbatimChar"/>
@@ -1884,6 +2259,32 @@
       <w:i/>
     </w:rPr>
   </w:style>
+  <w:style w:type="character" w:customStyle="1" w:styleId="DocumentationTok">
+    <w:name w:val="DocumentationTok"/>
+    <w:basedOn w:val="VerbatimChar"/>
+    <w:rPr>
+      <w:color w:val="ba2121"/>
+      <w:i/>
+    </w:rPr>
+  </w:style>
+  <w:style w:type="character" w:customStyle="1" w:styleId="AnnotationTok">
+    <w:name w:val="AnnotationTok"/>
+    <w:basedOn w:val="VerbatimChar"/>
+    <w:rPr>
+      <w:color w:val="60a0b0"/>
+      <w:b/>
+      <w:i/>
+    </w:rPr>
+  </w:style>
+  <w:style w:type="character" w:customStyle="1" w:styleId="CommentVarTok">
+    <w:name w:val="CommentVarTok"/>
+    <w:basedOn w:val="VerbatimChar"/>
+    <w:rPr>
+      <w:color w:val="60a0b0"/>
+      <w:b/>
+      <w:i/>
+    </w:rPr>
+  </w:style>
   <w:style w:type="character" w:customStyle="1" w:styleId="OtherTok">
     <w:name w:val="OtherTok"/>
     <w:basedOn w:val="VerbatimChar"/>
@@ -1891,6 +2292,82 @@
       <w:color w:val="007020"/>
     </w:rPr>
   </w:style>
+  <w:style w:type="character" w:customStyle="1" w:styleId="FunctionTok">
+    <w:name w:val="FunctionTok"/>
+    <w:basedOn w:val="VerbatimChar"/>
+    <w:rPr>
+      <w:color w:val="06287e"/>
+    </w:rPr>
+  </w:style>
+  <w:style w:type="character" w:customStyle="1" w:styleId="VariableTok">
+    <w:name w:val="VariableTok"/>
+    <w:basedOn w:val="VerbatimChar"/>
+    <w:rPr>
+      <w:color w:val="19177c"/>
+    </w:rPr>
+  </w:style>
+  <w:style w:type="character" w:customStyle="1" w:styleId="ControlFlowTok">
+    <w:name w:val="ControlFlowTok"/>
+    <w:basedOn w:val="VerbatimChar"/>
+    <w:rPr>
+      <w:color w:val="007020"/>
+      <w:b/>
+    </w:rPr>
+  </w:style>
+  <w:style w:type="character" w:customStyle="1" w:styleId="OperatorTok">
+    <w:name w:val="OperatorTok"/>
+    <w:basedOn w:val="VerbatimChar"/>
+    <w:rPr>
+      <w:color w:val="666666"/>
+    </w:rPr>
+  </w:style>
+  <w:style w:type="character" w:customStyle="1" w:styleId="BuiltInTok">
+    <w:name w:val="BuiltInTok"/>
+    <w:basedOn w:val="VerbatimChar"/>
+    <w:rPr/>
+  </w:style>
+  <w:style w:type="character" w:customStyle="1" w:styleId="ExtensionTok">
+    <w:name w:val="ExtensionTok"/>
+    <w:basedOn w:val="VerbatimChar"/>
+    <w:rPr/>
+  </w:style>
+  <w:style w:type="character" w:customStyle="1" w:styleId="PreprocessorTok">
+    <w:name w:val="PreprocessorTok"/>
+    <w:basedOn w:val="VerbatimChar"/>
+    <w:rPr>
+      <w:color w:val="bc7a00"/>
+    </w:rPr>
+  </w:style>
+  <w:style w:type="character" w:customStyle="1" w:styleId="AttributeTok">
+    <w:name w:val="AttributeTok"/>
+    <w:basedOn w:val="VerbatimChar"/>
+    <w:rPr>
+      <w:color w:val="7d9029"/>
+    </w:rPr>
+  </w:style>
+  <w:style w:type="character" w:customStyle="1" w:styleId="RegionMarkerTok">
+    <w:name w:val="RegionMarkerTok"/>
+    <w:basedOn w:val="VerbatimChar"/>
+    <w:rPr/>
+  </w:style>
+  <w:style w:type="character" w:customStyle="1" w:styleId="InformationTok">
+    <w:name w:val="InformationTok"/>
+    <w:basedOn w:val="VerbatimChar"/>
+    <w:rPr>
+      <w:color w:val="60a0b0"/>
+      <w:b/>
+      <w:i/>
+    </w:rPr>
+  </w:style>
+  <w:style w:type="character" w:customStyle="1" w:styleId="WarningTok">
+    <w:name w:val="WarningTok"/>
+    <w:basedOn w:val="VerbatimChar"/>
+    <w:rPr>
+      <w:color w:val="60a0b0"/>
+      <w:b/>
+      <w:i/>
+    </w:rPr>
+  </w:style>
   <w:style w:type="character" w:customStyle="1" w:styleId="AlertTok">
     <w:name w:val="AlertTok"/>
     <w:basedOn w:val="VerbatimChar"/>
@@ -1898,18 +2375,6 @@
       <w:color w:val="ff0000"/>
       <w:b/>
     </w:rPr>
-  </w:style>
-  <w:style w:type="character" w:customStyle="1" w:styleId="FunctionTok">
-    <w:name w:val="FunctionTok"/>
-    <w:basedOn w:val="VerbatimChar"/>
-    <w:rPr>
-      <w:color w:val="06287e"/>
-    </w:rPr>
-  </w:style>
-  <w:style w:type="character" w:customStyle="1" w:styleId="RegionMarkerTok">
-    <w:name w:val="RegionMarkerTok"/>
-    <w:basedOn w:val="VerbatimChar"/>
-    <w:rPr/>
   </w:style>
   <w:style w:type="character" w:customStyle="1" w:styleId="ErrorTok">
     <w:name w:val="ErrorTok"/>

</xml_diff>

<commit_message>
F9-Web - Update CV so it is up to date
</commit_message>
<xml_diff>
--- a/cv/output/cv.docx
+++ b/cv/output/cv.docx
@@ -143,7 +143,7 @@
         <w:t xml:space="preserve">RXJs</w:t>
       </w:r>
       <w:r>
-        <w:t xml:space="preserve">, Node.js, Jest</w:t>
+        <w:t xml:space="preserve">, AngularJS, Node.js, Jest</w:t>
       </w:r>
     </w:p>
     <w:bookmarkEnd w:id="26"/>
@@ -213,7 +213,7 @@
         </w:numPr>
       </w:pPr>
       <w:r>
-        <w:t xml:space="preserve">Was part of a team that created a hybrid React / AngularJS app. This enabled the team to use the new technology (with imporved state management and testing) whilst maintaining the old.</w:t>
+        <w:t xml:space="preserve">I was an integral part of the development team which saw a startup grow from a handful of people to a large team of over thirty.</w:t>
       </w:r>
     </w:p>
     <w:p>
@@ -224,7 +224,19 @@
         </w:numPr>
       </w:pPr>
       <w:r>
-        <w:t xml:space="preserve">Worked effectively with the product/design team to ensure the successful delivery of multiple new features for the Web Application.</w:t>
+        <w:t xml:space="preserve">My main responsibility at Qudini was the continuing development of the B2B Web App written in</w:t>
+      </w:r>
+      <w:r>
+        <w:t xml:space="preserve"> </w:t>
+      </w:r>
+      <w:r>
+        <w:rPr>
+          <w:b/>
+        </w:rPr>
+        <w:t xml:space="preserve">AngularJS</w:t>
+      </w:r>
+      <w:r>
+        <w:t xml:space="preserve">.</w:t>
       </w:r>
     </w:p>
     <w:p>
@@ -235,7 +247,7 @@
         </w:numPr>
       </w:pPr>
       <w:r>
-        <w:t xml:space="preserve">Ensured that the React Native features I introduced were solid by writing extensive Jest test coverage.</w:t>
+        <w:t xml:space="preserve">My role included the successful implementation of new features, continuing maintenance, bug resolution, adding feature parity across different and adding performance improvements. This enabled clients such as Specsavers, O2, and Tui to perform their business needs including Queue and Appointment Management.</w:t>
       </w:r>
     </w:p>
     <w:p>
@@ -246,7 +258,37 @@
         </w:numPr>
       </w:pPr>
       <w:r>
-        <w:t xml:space="preserve">Liased with the Quality Assurance team so a high quality product was delivered to multiple clients within Sprint deadlines.</w:t>
+        <w:t xml:space="preserve">I was part of a team that created a hybrid</w:t>
+      </w:r>
+      <w:r>
+        <w:t xml:space="preserve"> </w:t>
+      </w:r>
+      <w:r>
+        <w:rPr>
+          <w:b/>
+        </w:rPr>
+        <w:t xml:space="preserve">React</w:t>
+      </w:r>
+      <w:r>
+        <w:t xml:space="preserve"> </w:t>
+      </w:r>
+      <w:r>
+        <w:t xml:space="preserve">/</w:t>
+      </w:r>
+      <w:r>
+        <w:t xml:space="preserve"> </w:t>
+      </w:r>
+      <w:r>
+        <w:rPr>
+          <w:b/>
+        </w:rPr>
+        <w:t xml:space="preserve">AngularJS</w:t>
+      </w:r>
+      <w:r>
+        <w:t xml:space="preserve"> </w:t>
+      </w:r>
+      <w:r>
+        <w:t xml:space="preserve">app. This enabled stakeholders to see new features developed seamlessly with a more performant framework.</w:t>
       </w:r>
     </w:p>
     <w:p>
@@ -257,7 +299,71 @@
         </w:numPr>
       </w:pPr>
       <w:r>
-        <w:t xml:space="preserve">I led Scrum ceremonines such as the Daily Standup and Sprint Retro successfully so my team Funkadelic bonded and so increased their sprint velocity.</w:t>
+        <w:t xml:space="preserve">I worked closely with the Quality Assurance and Product teams to deliver products the various stakeholders required.</w:t>
+      </w:r>
+    </w:p>
+    <w:p>
+      <w:pPr>
+        <w:numPr>
+          <w:ilvl w:val="0"/>
+          <w:numId w:val="1002"/>
+        </w:numPr>
+      </w:pPr>
+      <w:r>
+        <w:t xml:space="preserve">I ensured that the</w:t>
+      </w:r>
+      <w:r>
+        <w:t xml:space="preserve"> </w:t>
+      </w:r>
+      <w:r>
+        <w:rPr>
+          <w:b/>
+        </w:rPr>
+        <w:t xml:space="preserve">React Native</w:t>
+      </w:r>
+      <w:r>
+        <w:t xml:space="preserve"> </w:t>
+      </w:r>
+      <w:r>
+        <w:t xml:space="preserve">features I introduced were solid by writing extensive Jest test coverage using</w:t>
+      </w:r>
+      <w:r>
+        <w:t xml:space="preserve"> </w:t>
+      </w:r>
+      <w:r>
+        <w:rPr>
+          <w:b/>
+        </w:rPr>
+        <w:t xml:space="preserve">Jest</w:t>
+      </w:r>
+      <w:r>
+        <w:t xml:space="preserve">.</w:t>
+      </w:r>
+    </w:p>
+    <w:p>
+      <w:pPr>
+        <w:numPr>
+          <w:ilvl w:val="0"/>
+          <w:numId w:val="1002"/>
+        </w:numPr>
+      </w:pPr>
+      <w:r>
+        <w:t xml:space="preserve">I shared</w:t>
+      </w:r>
+      <w:r>
+        <w:t xml:space="preserve"> </w:t>
+      </w:r>
+      <w:r>
+        <w:rPr>
+          <w:b/>
+        </w:rPr>
+        <w:t xml:space="preserve">Scrum Master</w:t>
+      </w:r>
+      <w:r>
+        <w:t xml:space="preserve"> </w:t>
+      </w:r>
+      <w:r>
+        <w:t xml:space="preserve">ceremonies such as the Daily Standup and Sprint Retro successfully so my team Funkadelic bonded and increased their sprint velocity.</w:t>
       </w:r>
     </w:p>
     <w:p>
@@ -295,7 +401,7 @@
         <w:pStyle w:val="Compact"/>
       </w:pPr>
       <w:r>
-        <w:t xml:space="preserve">Creation of Flash-Talking banner ads for Kia using Greensock animation</w:t>
+        <w:t xml:space="preserve">Creation of Flash-Talking banner ads for Kia using Greensock animation.</w:t>
       </w:r>
     </w:p>
     <w:p>
@@ -427,20 +533,10 @@
           <w:ilvl w:val="0"/>
           <w:numId w:val="1006"/>
         </w:numPr>
-      </w:pPr>
-      <w:r>
-        <w:t xml:space="preserve">Development of `Scheduling` app for McDonald’s using AngularJS and Firebase, to be used in-house for the design team to organise assets scheduled for in-store screen displays</w:t>
-      </w:r>
-    </w:p>
-    <w:p>
-      <w:pPr>
-        <w:numPr>
-          <w:ilvl w:val="0"/>
-          <w:numId w:val="1006"/>
-        </w:numPr>
-      </w:pPr>
-      <w:r>
-        <w:t xml:space="preserve">For this application I created a modular application that was compatible with IE9 and incorporated a Gulp build process</w:t>
+        <w:pStyle w:val="Compact"/>
+      </w:pPr>
+      <w:r>
+        <w:t xml:space="preserve">Development of a Digital asset management (DAM) app for McDonald’s using AngularJS and Firebase, this enabled the in-house design team to organise assets scheduled for in-store screen displays.</w:t>
       </w:r>
     </w:p>
     <w:p>
@@ -475,31 +571,10 @@
           <w:ilvl w:val="0"/>
           <w:numId w:val="1007"/>
         </w:numPr>
-      </w:pPr>
-      <w:r>
-        <w:t xml:space="preserve">Revision of existing site for PTASocial to be more AngularJS and to utilise HAL compliant application architecture</w:t>
-      </w:r>
-    </w:p>
-    <w:p>
-      <w:pPr>
-        <w:numPr>
-          <w:ilvl w:val="0"/>
-          <w:numId w:val="1007"/>
-        </w:numPr>
-      </w:pPr>
-      <w:r>
-        <w:t xml:space="preserve">Using various AngularJS Services to handle updates to and responses from the Java Play Framework back-end</w:t>
-      </w:r>
-    </w:p>
-    <w:p>
-      <w:pPr>
-        <w:numPr>
-          <w:ilvl w:val="0"/>
-          <w:numId w:val="1007"/>
-        </w:numPr>
-      </w:pPr>
-      <w:r>
-        <w:t xml:space="preserve">Creation of Angular UI elements to present the View to the user and allow the user to perform CRUD operations to modify the Model</w:t>
+        <w:pStyle w:val="Compact"/>
+      </w:pPr>
+      <w:r>
+        <w:t xml:space="preserve">Migration of existing site for PTASocial to use AngularJS so a more effective HAL compliant application architecture could be used.</w:t>
       </w:r>
     </w:p>
     <w:p>
@@ -537,7 +612,7 @@
         <w:pStyle w:val="Compact"/>
       </w:pPr>
       <w:r>
-        <w:t xml:space="preserve">Creation of banner ads for Durex and Finish using Greensock animation</w:t>
+        <w:t xml:space="preserve">Creation of banner ads for Durex and Finish using Greensock animation.</w:t>
       </w:r>
     </w:p>
     <w:p>
@@ -572,42 +647,10 @@
           <w:ilvl w:val="0"/>
           <w:numId w:val="1009"/>
         </w:numPr>
-      </w:pPr>
-      <w:r>
-        <w:t xml:space="preserve">Being part of the multimedia team in the production of Videotel’s computer based training (CBT’s) applications</w:t>
-      </w:r>
-    </w:p>
-    <w:p>
-      <w:pPr>
-        <w:numPr>
-          <w:ilvl w:val="0"/>
-          <w:numId w:val="1009"/>
-        </w:numPr>
-      </w:pPr>
-      <w:r>
-        <w:t xml:space="preserve">Bug fixes and adding improvements on the current ActionScript (AS3) framework</w:t>
-      </w:r>
-    </w:p>
-    <w:p>
-      <w:pPr>
-        <w:numPr>
-          <w:ilvl w:val="0"/>
-          <w:numId w:val="1009"/>
-        </w:numPr>
-      </w:pPr>
-      <w:r>
-        <w:t xml:space="preserve">Establishing automation procedures using Ant to speed up workflow</w:t>
-      </w:r>
-    </w:p>
-    <w:p>
-      <w:pPr>
-        <w:numPr>
-          <w:ilvl w:val="0"/>
-          <w:numId w:val="1009"/>
-        </w:numPr>
-      </w:pPr>
-      <w:r>
-        <w:t xml:space="preserve">Being instrumental in implementing and updating a Jira ticketing system</w:t>
+        <w:pStyle w:val="Compact"/>
+      </w:pPr>
+      <w:r>
+        <w:t xml:space="preserve">Working to educational guidelines I created a series of effective learning modules for Videotel’s computer based training (CBT) programme in ActionScript (AS3). This enabled seafarers to effectively learn new skills whilst at sea.</w:t>
       </w:r>
     </w:p>
     <w:p>
@@ -645,7 +688,7 @@
         <w:pStyle w:val="Compact"/>
       </w:pPr>
       <w:r>
-        <w:t xml:space="preserve">Creation of a Microsite for Duck and Cover using Greensock animation</w:t>
+        <w:t xml:space="preserve">Creation of a Microsite for Duck and Cover using Greensock animation.</w:t>
       </w:r>
     </w:p>
     <w:p>
@@ -680,20 +723,10 @@
           <w:ilvl w:val="0"/>
           <w:numId w:val="1011"/>
         </w:numPr>
-      </w:pPr>
-      <w:r>
-        <w:t xml:space="preserve">Creating e-learning modules using AS3 and AS2</w:t>
-      </w:r>
-    </w:p>
-    <w:p>
-      <w:pPr>
-        <w:numPr>
-          <w:ilvl w:val="0"/>
-          <w:numId w:val="1011"/>
-        </w:numPr>
-      </w:pPr>
-      <w:r>
-        <w:t xml:space="preserve">Creation an AS3 Template using PureMVC, which allows multiple Modules to utilise the same runtime resources</w:t>
+        <w:pStyle w:val="Compact"/>
+      </w:pPr>
+      <w:r>
+        <w:t xml:space="preserve">I successfully created e-learning modules (using AS3 and AS2) which were released on a tight biweekly schedule. This enabled school children to receive fresh learning content related to their relevant curriculum.</w:t>
       </w:r>
     </w:p>
     <w:p>
@@ -860,7 +893,7 @@
         <w:pStyle w:val="FirstParagraph"/>
       </w:pPr>
       <w:r>
-        <w:t xml:space="preserve">I’m very health conscious and have a daily exercise routine which inlcudes calistheincs, yoga or swimming.</w:t>
+        <w:t xml:space="preserve">I’m very health conscious and have a daily exercise routine which includes calisthenics, yoga or swimming. This has helped me maintain a higher cognitive ability and level of calmness.</w:t>
       </w:r>
     </w:p>
     <w:p>
@@ -888,7 +921,7 @@
         <w:pStyle w:val="FirstParagraph"/>
       </w:pPr>
       <w:r>
-        <w:t xml:space="preserve">One of the reasons I love my profession is the continual challenge of learning new things, this week I’ve been reading up on when to use React Memo and updating my knowlege of</w:t>
+        <w:t xml:space="preserve">One of the reasons I love my profession is the continual challenge of learning new things, this week I’ve been reading up on when to use React Memo and updating my knowledge of</w:t>
       </w:r>
       <w:r>
         <w:t xml:space="preserve"> </w:t>
@@ -1312,7 +1345,7 @@
         <w:rPr>
           <w:i/>
         </w:rPr>
-        <w:t xml:space="preserve">(I’m currently working on a new site)</w:t>
+        <w:t xml:space="preserve">(I’m currently updating the site)</w:t>
       </w:r>
     </w:p>
     <w:bookmarkEnd w:id="46"/>

</xml_diff>